<commit_message>
🌿: Saturday, June 17, 2023 at 12:21:15 PM Eastern European Summer Time
</commit_message>
<xml_diff>
--- a/year1-term2/SS/ct2/керівництво_оператора.docx
+++ b/year1-term2/SS/ct2/керівництво_оператора.docx
@@ -5,7 +5,7 @@
     <w:p>
       <w:pPr>
         <w:spacing w:before="0" w:after="0" w:line="360" w:lineRule="auto"/>
-        <w:jc w:val="center"/>
+        <w:jc w:val="right"/>
         <w:rPr>
           <w:b/>
         </w:rPr>
@@ -20,7 +20,7 @@
     <w:p>
       <w:pPr>
         <w:spacing w:before="0" w:after="0" w:line="360" w:lineRule="auto"/>
-        <w:jc w:val="center"/>
+        <w:jc w:val="right"/>
         <w:rPr>
           <w:b/>
         </w:rPr>
@@ -46,36 +46,24 @@
         <w:spacing w:before="0" w:after="0" w:line="360" w:lineRule="auto"/>
         <w:jc w:val="center"/>
       </w:pPr>
-      <w:r>
-        <w:t xml:space="preserve"> </w:t>
-      </w:r>
     </w:p>
     <w:p>
       <w:pPr>
         <w:spacing w:before="0" w:after="0" w:line="360" w:lineRule="auto"/>
         <w:jc w:val="center"/>
       </w:pPr>
-      <w:r>
-        <w:t xml:space="preserve"> </w:t>
-      </w:r>
     </w:p>
     <w:p>
       <w:pPr>
         <w:spacing w:before="0" w:after="0" w:line="360" w:lineRule="auto"/>
         <w:jc w:val="center"/>
       </w:pPr>
-      <w:r>
-        <w:t xml:space="preserve"> </w:t>
-      </w:r>
     </w:p>
     <w:p>
       <w:pPr>
         <w:spacing w:before="0" w:after="0" w:line="360" w:lineRule="auto"/>
         <w:jc w:val="center"/>
       </w:pPr>
-      <w:r>
-        <w:t xml:space="preserve"> </w:t>
-      </w:r>
     </w:p>
     <w:p>
       <w:pPr>
@@ -113,7 +101,7 @@
         <w:rPr>
           <w:shd w:val="clear" w:color="auto" w:fill="FFFFFF"/>
         </w:rPr>
-        <w:t xml:space="preserve">КОМАНДНА РОЗРОБКА ПРОГРАМНОГО </w:t>
+        <w:t>КОМАНДНА РОЗРОБКА ПРОГРАМНОГО</w:t>
       </w:r>
     </w:p>
     <w:p>
@@ -136,54 +124,47 @@
         <w:spacing w:before="0" w:after="0" w:line="360" w:lineRule="auto"/>
         <w:jc w:val="center"/>
       </w:pPr>
-      <w:r>
-        <w:t xml:space="preserve"> </w:t>
-      </w:r>
     </w:p>
     <w:p>
       <w:pPr>
         <w:spacing w:before="0" w:after="0" w:line="360" w:lineRule="auto"/>
         <w:jc w:val="center"/>
       </w:pPr>
-      <w:r>
-        <w:t xml:space="preserve"> </w:t>
-      </w:r>
     </w:p>
     <w:p>
       <w:pPr>
         <w:spacing w:before="0" w:after="0" w:line="360" w:lineRule="auto"/>
         <w:jc w:val="center"/>
       </w:pPr>
-      <w:r>
-        <w:t xml:space="preserve"> </w:t>
-      </w:r>
-    </w:p>
-    <w:p>
-      <w:pPr>
-        <w:spacing w:before="0" w:after="0" w:line="360" w:lineRule="auto"/>
-      </w:pPr>
-      <w:r>
-        <w:t xml:space="preserve"> </w:t>
-      </w:r>
-    </w:p>
-    <w:p>
-      <w:pPr>
-        <w:spacing w:before="0" w:after="0" w:line="360" w:lineRule="auto"/>
-      </w:pPr>
-    </w:p>
-    <w:p>
-      <w:pPr>
-        <w:spacing w:before="0" w:after="0" w:line="360" w:lineRule="auto"/>
-      </w:pPr>
-    </w:p>
-    <w:p>
-      <w:pPr>
-        <w:spacing w:before="0" w:after="0" w:line="360" w:lineRule="auto"/>
-      </w:pPr>
-    </w:p>
-    <w:p>
-      <w:pPr>
-        <w:spacing w:before="0" w:after="0" w:line="360" w:lineRule="auto"/>
+    </w:p>
+    <w:p>
+      <w:pPr>
+        <w:spacing w:before="0" w:after="0" w:line="360" w:lineRule="auto"/>
+        <w:jc w:val="center"/>
+      </w:pPr>
+    </w:p>
+    <w:p>
+      <w:pPr>
+        <w:spacing w:before="0" w:after="0" w:line="360" w:lineRule="auto"/>
+        <w:jc w:val="center"/>
+      </w:pPr>
+    </w:p>
+    <w:p>
+      <w:pPr>
+        <w:spacing w:before="0" w:after="0" w:line="360" w:lineRule="auto"/>
+        <w:jc w:val="center"/>
+      </w:pPr>
+    </w:p>
+    <w:p>
+      <w:pPr>
+        <w:spacing w:before="0" w:after="0" w:line="360" w:lineRule="auto"/>
+        <w:jc w:val="center"/>
+      </w:pPr>
+    </w:p>
+    <w:p>
+      <w:pPr>
+        <w:spacing w:before="0" w:after="0" w:line="360" w:lineRule="auto"/>
+        <w:jc w:val="center"/>
       </w:pPr>
     </w:p>
     <w:p>
@@ -233,9 +214,6 @@
       <w:pPr>
         <w:spacing w:before="0" w:after="0" w:line="360" w:lineRule="auto"/>
       </w:pPr>
-      <w:r>
-        <w:t xml:space="preserve"> </w:t>
-      </w:r>
     </w:p>
     <w:p>
       <w:pPr>
@@ -280,25 +258,26 @@
       <w:r>
         <w:t xml:space="preserve">. </w:t>
       </w:r>
-      <w:proofErr w:type="spellStart"/>
       <w:r>
         <w:t>Льовкін</w:t>
       </w:r>
-      <w:proofErr w:type="spellEnd"/>
-    </w:p>
-    <w:p>
-      <w:pPr>
-        <w:spacing w:before="0" w:after="0" w:line="360" w:lineRule="auto"/>
-      </w:pPr>
-    </w:p>
-    <w:p>
-      <w:pPr>
-        <w:spacing w:before="0" w:after="0" w:line="360" w:lineRule="auto"/>
-      </w:pPr>
-    </w:p>
-    <w:p>
-      <w:pPr>
-        <w:spacing w:before="0" w:after="0" w:line="360" w:lineRule="auto"/>
+    </w:p>
+    <w:p>
+      <w:pPr>
+        <w:spacing w:before="0" w:after="0" w:line="360" w:lineRule="auto"/>
+        <w:jc w:val="center"/>
+      </w:pPr>
+    </w:p>
+    <w:p>
+      <w:pPr>
+        <w:spacing w:before="0" w:after="0" w:line="360" w:lineRule="auto"/>
+        <w:jc w:val="center"/>
+      </w:pPr>
+    </w:p>
+    <w:p>
+      <w:pPr>
+        <w:spacing w:before="0" w:after="0" w:line="360" w:lineRule="auto"/>
+        <w:jc w:val="center"/>
       </w:pPr>
     </w:p>
     <w:p>
@@ -315,72 +294,93 @@
     <w:p>
       <w:pPr>
         <w:pStyle w:val="-10"/>
+      </w:pPr>
+      <w:r>
+        <w:lastRenderedPageBreak/>
+        <w:t xml:space="preserve">1 </w:t>
+      </w:r>
+      <w:r>
+        <w:t>КЕРІВНИЦТВО ОПЕРАТОРА</w:t>
+      </w:r>
+    </w:p>
+    <w:p>
+      <w:pPr>
+        <w:pStyle w:val="-20"/>
+        <w:jc w:val="both"/>
+      </w:pPr>
+      <w:r>
+        <w:rPr>
+          <w:lang w:val="en-US"/>
+        </w:rPr>
+        <w:t xml:space="preserve">1.1 </w:t>
+      </w:r>
+      <w:r>
+        <w:t>Призначення програми</w:t>
+      </w:r>
+    </w:p>
+    <w:p>
+      <w:pPr>
+        <w:spacing w:before="0" w:after="0" w:line="360" w:lineRule="auto"/>
         <w:ind w:firstLine="851"/>
-      </w:pPr>
-      <w:r>
-        <w:lastRenderedPageBreak/>
-        <w:t>КЕРІВНИЦТВО ОПЕРАТОРА</w:t>
-      </w:r>
+        <w:jc w:val="both"/>
+      </w:pPr>
+    </w:p>
+    <w:p>
+      <w:pPr>
+        <w:spacing w:before="0" w:after="0" w:line="360" w:lineRule="auto"/>
+        <w:ind w:firstLine="851"/>
+        <w:jc w:val="both"/>
+      </w:pPr>
+      <w:r>
+        <w:t>Програма “Гра життя клітин” призначена для моделювання життєвого циклу клітин на полі</w:t>
+      </w:r>
+      <w:r>
+        <w:t xml:space="preserve"> </w:t>
+      </w:r>
+      <w:r>
+        <w:t>заданого розміру. Гра складається з послідовності кроків, на кожному з яких клітини можуть</w:t>
+      </w:r>
+      <w:r>
+        <w:t xml:space="preserve"> </w:t>
+      </w:r>
+      <w:r>
+        <w:t>змінюватись відповідно до певних правил.</w:t>
+      </w:r>
+    </w:p>
+    <w:p>
+      <w:pPr>
+        <w:spacing w:before="0" w:after="0" w:line="360" w:lineRule="auto"/>
+        <w:ind w:firstLine="851"/>
+        <w:jc w:val="both"/>
+      </w:pPr>
     </w:p>
     <w:p>
       <w:pPr>
         <w:pStyle w:val="-20"/>
-      </w:pPr>
-      <w:r>
-        <w:t>Призначення програми</w:t>
+        <w:jc w:val="both"/>
+      </w:pPr>
+      <w:r>
+        <w:rPr>
+          <w:lang w:val="en-US"/>
+        </w:rPr>
+        <w:t xml:space="preserve">1.2 </w:t>
+      </w:r>
+      <w:r>
+        <w:t>Умови виконання програми</w:t>
       </w:r>
     </w:p>
     <w:p>
       <w:pPr>
         <w:spacing w:before="0" w:after="0" w:line="360" w:lineRule="auto"/>
         <w:ind w:firstLine="851"/>
+        <w:jc w:val="both"/>
       </w:pPr>
     </w:p>
     <w:p>
       <w:pPr>
         <w:spacing w:before="0" w:after="0" w:line="360" w:lineRule="auto"/>
         <w:ind w:firstLine="851"/>
-      </w:pPr>
-      <w:r>
-        <w:t>Програма “Гра життя клітин” призначена для моделювання життєвого циклу клітин на полі</w:t>
-      </w:r>
-      <w:r>
-        <w:t xml:space="preserve"> </w:t>
-      </w:r>
-      <w:r>
-        <w:t>заданого розміру. Гра складається з послідовності кроків, на кожному з яких клітини можуть</w:t>
-      </w:r>
-      <w:r>
-        <w:t xml:space="preserve"> </w:t>
-      </w:r>
-      <w:r>
-        <w:t>змінюватись відповідно до певних правил.</w:t>
-      </w:r>
-    </w:p>
-    <w:p>
-      <w:pPr>
-        <w:spacing w:before="0" w:after="0" w:line="360" w:lineRule="auto"/>
-        <w:ind w:firstLine="851"/>
-      </w:pPr>
-    </w:p>
-    <w:p>
-      <w:pPr>
-        <w:pStyle w:val="-20"/>
-      </w:pPr>
-      <w:r>
-        <w:t>Умови виконання програми</w:t>
-      </w:r>
-    </w:p>
-    <w:p>
-      <w:pPr>
-        <w:spacing w:before="0" w:after="0" w:line="360" w:lineRule="auto"/>
-        <w:ind w:firstLine="851"/>
-      </w:pPr>
-    </w:p>
-    <w:p>
-      <w:pPr>
-        <w:spacing w:before="0" w:after="0" w:line="360" w:lineRule="auto"/>
-        <w:ind w:firstLine="851"/>
+        <w:jc w:val="both"/>
       </w:pPr>
       <w:r>
         <w:t>Для виконання програми необхідно мати наявність наступних програмних засобів:</w:t>
@@ -395,9 +395,16 @@
         </w:numPr>
         <w:spacing w:before="0" w:after="0" w:line="360" w:lineRule="auto"/>
         <w:ind w:left="0" w:firstLine="851"/>
+        <w:jc w:val="both"/>
       </w:pPr>
       <w:r>
         <w:t>Python 3.6 або вище</w:t>
+      </w:r>
+      <w:r>
+        <w:rPr>
+          <w:lang w:val="en-US"/>
+        </w:rPr>
+        <w:t>;</w:t>
       </w:r>
     </w:p>
     <w:p>
@@ -409,15 +416,20 @@
         </w:numPr>
         <w:spacing w:before="0" w:after="0" w:line="360" w:lineRule="auto"/>
         <w:ind w:left="0" w:firstLine="851"/>
-      </w:pPr>
-      <w:proofErr w:type="spellStart"/>
-      <w:r>
-        <w:t>с</w:t>
+        <w:jc w:val="both"/>
+      </w:pPr>
+      <w:r>
+        <w:t>С</w:t>
       </w:r>
       <w:r>
         <w:t>olorama</w:t>
       </w:r>
-      <w:proofErr w:type="spellEnd"/>
+      <w:r>
+        <w:rPr>
+          <w:lang w:val="en-US"/>
+        </w:rPr>
+        <w:t>;</w:t>
+      </w:r>
     </w:p>
     <w:p>
       <w:pPr>
@@ -428,17 +440,26 @@
         </w:numPr>
         <w:spacing w:before="0" w:after="0" w:line="360" w:lineRule="auto"/>
         <w:ind w:left="0" w:firstLine="851"/>
-      </w:pPr>
-      <w:proofErr w:type="spellStart"/>
-      <w:r>
-        <w:t>random</w:t>
-      </w:r>
-      <w:proofErr w:type="spellEnd"/>
+        <w:jc w:val="both"/>
+      </w:pPr>
+      <w:r>
+        <w:t>R</w:t>
+      </w:r>
+      <w:r>
+        <w:t>andom</w:t>
+      </w:r>
+      <w:r>
+        <w:rPr>
+          <w:lang w:val="en-US"/>
+        </w:rPr>
+        <w:t>.</w:t>
+      </w:r>
     </w:p>
     <w:p>
       <w:pPr>
         <w:spacing w:before="0" w:after="0" w:line="360" w:lineRule="auto"/>
         <w:ind w:firstLine="851"/>
+        <w:jc w:val="both"/>
       </w:pPr>
       <w:r>
         <w:t>Розмір поля, на якому відбувається гра, повинен бути введений користувачем при запуску</w:t>
@@ -454,12 +475,20 @@
       <w:pPr>
         <w:spacing w:before="0" w:after="0" w:line="360" w:lineRule="auto"/>
         <w:ind w:firstLine="851"/>
+        <w:jc w:val="both"/>
       </w:pPr>
     </w:p>
     <w:p>
       <w:pPr>
         <w:pStyle w:val="-20"/>
-      </w:pPr>
+        <w:jc w:val="both"/>
+      </w:pPr>
+      <w:r>
+        <w:rPr>
+          <w:lang w:val="en-US"/>
+        </w:rPr>
+        <w:t xml:space="preserve">1.3 </w:t>
+      </w:r>
       <w:r>
         <w:t>Виконання програми</w:t>
       </w:r>
@@ -468,6 +497,7 @@
       <w:pPr>
         <w:spacing w:before="0" w:after="0" w:line="360" w:lineRule="auto"/>
         <w:ind w:firstLine="851"/>
+        <w:jc w:val="both"/>
       </w:pPr>
     </w:p>
     <w:p>
@@ -479,22 +509,35 @@
         </w:numPr>
         <w:spacing w:before="0" w:after="0" w:line="360" w:lineRule="auto"/>
         <w:ind w:left="0" w:firstLine="851"/>
+        <w:jc w:val="both"/>
       </w:pPr>
       <w:r>
         <w:t>Запустіть файл main.py у середовищі Python.</w:t>
       </w:r>
-    </w:p>
-    <w:p>
-      <w:pPr>
-        <w:spacing w:before="0" w:after="0" w:line="360" w:lineRule="auto"/>
-        <w:jc w:val="center"/>
+      <w:r>
+        <w:t xml:space="preserve"> (див. Рисунок 1)</w:t>
+      </w:r>
+    </w:p>
+    <w:p>
+      <w:pPr>
+        <w:spacing w:before="0" w:after="0" w:line="360" w:lineRule="auto"/>
+        <w:jc w:val="both"/>
+        <w:rPr>
+          <w:noProof/>
+        </w:rPr>
+      </w:pPr>
+    </w:p>
+    <w:p>
+      <w:pPr>
+        <w:spacing w:before="0" w:after="0" w:line="360" w:lineRule="auto"/>
+        <w:jc w:val="both"/>
       </w:pPr>
       <w:r>
         <w:rPr>
           <w:noProof/>
         </w:rPr>
         <w:drawing>
-          <wp:inline distT="0" distB="0" distL="0" distR="0" wp14:anchorId="63A962FF" wp14:editId="525D169F">
+          <wp:inline distT="0" distB="0" distL="0" distR="0" wp14:anchorId="63A962FF" wp14:editId="082FDD6F">
             <wp:extent cx="5731510" cy="1338580"/>
             <wp:effectExtent l="0" t="0" r="2540" b="0"/>
             <wp:docPr id="1" name="Рисунок 1"/>
@@ -505,7 +548,7 @@
               <a:graphicData uri="http://schemas.openxmlformats.org/drawingml/2006/picture">
                 <pic:pic xmlns:pic="http://schemas.openxmlformats.org/drawingml/2006/picture">
                   <pic:nvPicPr>
-                    <pic:cNvPr id="1" name=""/>
+                    <pic:cNvPr id="1" name="Рисунок 1"/>
                     <pic:cNvPicPr/>
                   </pic:nvPicPr>
                   <pic:blipFill>
@@ -533,15 +576,42 @@
     <w:p>
       <w:pPr>
         <w:spacing w:before="0" w:after="0" w:line="360" w:lineRule="auto"/>
+        <w:jc w:val="center"/>
+      </w:pPr>
+      <w:r>
+        <w:t>Рисунок 1 – Меню програми</w:t>
+      </w:r>
+    </w:p>
+    <w:p>
+      <w:pPr>
+        <w:spacing w:before="0" w:after="0" w:line="360" w:lineRule="auto"/>
+        <w:jc w:val="both"/>
+      </w:pPr>
+    </w:p>
+    <w:p>
+      <w:pPr>
+        <w:spacing w:before="0" w:after="0" w:line="360" w:lineRule="auto"/>
         <w:ind w:firstLine="851"/>
-      </w:pPr>
-      <w:r>
+        <w:jc w:val="both"/>
+      </w:pPr>
+      <w:r>
+        <w:lastRenderedPageBreak/>
         <w:t>2. Введіть розмір поля, на якому відбуватиметься гра.</w:t>
       </w:r>
-    </w:p>
-    <w:p>
-      <w:pPr>
-        <w:spacing w:before="0" w:after="0" w:line="360" w:lineRule="auto"/>
+      <w:r>
+        <w:t xml:space="preserve"> (див. Рисунок 2)</w:t>
+      </w:r>
+    </w:p>
+    <w:p>
+      <w:pPr>
+        <w:spacing w:before="0" w:after="0" w:line="360" w:lineRule="auto"/>
+        <w:jc w:val="both"/>
+      </w:pPr>
+    </w:p>
+    <w:p>
+      <w:pPr>
+        <w:spacing w:before="0" w:after="0" w:line="360" w:lineRule="auto"/>
+        <w:jc w:val="both"/>
       </w:pPr>
       <w:r>
         <w:rPr>
@@ -587,10 +657,31 @@
     <w:p>
       <w:pPr>
         <w:spacing w:before="0" w:after="0" w:line="360" w:lineRule="auto"/>
+        <w:jc w:val="center"/>
+      </w:pPr>
+      <w:r>
+        <w:t xml:space="preserve">Рисунок 2 – Вибір режиму </w:t>
+      </w:r>
+      <w:r>
+        <w:t xml:space="preserve">введення даних </w:t>
+      </w:r>
+      <w:r>
+        <w:t>про клітини</w:t>
+      </w:r>
+    </w:p>
+    <w:p>
+      <w:pPr>
+        <w:spacing w:before="0" w:after="0" w:line="360" w:lineRule="auto"/>
+        <w:jc w:val="both"/>
+      </w:pPr>
+    </w:p>
+    <w:p>
+      <w:pPr>
+        <w:spacing w:before="0" w:after="0" w:line="360" w:lineRule="auto"/>
         <w:ind w:firstLine="851"/>
-      </w:pPr>
-      <w:r>
-        <w:lastRenderedPageBreak/>
+        <w:jc w:val="both"/>
+      </w:pPr>
+      <w:r>
         <w:t>3. Введіть метод введення початкової конфігурації поля:</w:t>
       </w:r>
     </w:p>
@@ -598,6 +689,10 @@
       <w:pPr>
         <w:spacing w:before="0" w:after="0" w:line="360" w:lineRule="auto"/>
         <w:ind w:firstLine="851"/>
+        <w:jc w:val="both"/>
+        <w:rPr>
+          <w:lang w:val="en-US"/>
+        </w:rPr>
       </w:pPr>
       <w:r>
         <w:rPr>
@@ -608,11 +703,18 @@
       <w:r>
         <w:t>1 - ручний ввід</w:t>
       </w:r>
+      <w:r>
+        <w:rPr>
+          <w:lang w:val="en-US"/>
+        </w:rPr>
+        <w:t>;</w:t>
+      </w:r>
     </w:p>
     <w:p>
       <w:pPr>
         <w:spacing w:before="0" w:after="0" w:line="360" w:lineRule="auto"/>
         <w:ind w:firstLine="851"/>
+        <w:jc w:val="both"/>
       </w:pPr>
       <w:r>
         <w:rPr>
@@ -623,10 +725,26 @@
       <w:r>
         <w:t>2 - автоматичний ввід</w:t>
       </w:r>
-    </w:p>
-    <w:p>
-      <w:pPr>
-        <w:spacing w:before="0" w:after="0" w:line="360" w:lineRule="auto"/>
+      <w:r>
+        <w:rPr>
+          <w:lang w:val="en-US"/>
+        </w:rPr>
+        <w:t>.</w:t>
+      </w:r>
+      <w:r>
+        <w:t xml:space="preserve"> (див. Рисунок 3)</w:t>
+      </w:r>
+    </w:p>
+    <w:p>
+      <w:pPr>
+        <w:spacing w:before="0" w:after="0" w:line="360" w:lineRule="auto"/>
+        <w:jc w:val="both"/>
+      </w:pPr>
+    </w:p>
+    <w:p>
+      <w:pPr>
+        <w:spacing w:before="0" w:after="0" w:line="360" w:lineRule="auto"/>
+        <w:jc w:val="center"/>
       </w:pPr>
       <w:r>
         <w:rPr>
@@ -672,7 +790,23 @@
     <w:p>
       <w:pPr>
         <w:spacing w:before="0" w:after="0" w:line="360" w:lineRule="auto"/>
+        <w:jc w:val="center"/>
+      </w:pPr>
+      <w:r>
+        <w:t>Рисунок 3 – Виведення ігрового поля</w:t>
+      </w:r>
+    </w:p>
+    <w:p>
+      <w:pPr>
+        <w:spacing w:before="0" w:after="0" w:line="360" w:lineRule="auto"/>
+        <w:jc w:val="both"/>
+      </w:pPr>
+    </w:p>
+    <w:p>
+      <w:pPr>
+        <w:spacing w:before="0" w:after="0" w:line="360" w:lineRule="auto"/>
         <w:ind w:firstLine="851"/>
+        <w:jc w:val="both"/>
       </w:pPr>
       <w:r>
         <w:t>4. Якщо ви обрали ручний ввід, введіть початкову конфігурацію поля, де 1 - жива клітина, 0 -</w:t>
@@ -691,23 +825,22 @@
       <w:pPr>
         <w:spacing w:before="0" w:after="0" w:line="360" w:lineRule="auto"/>
         <w:ind w:firstLine="851"/>
-      </w:pPr>
-      <w:r>
-        <w:t xml:space="preserve">5. Натисніть </w:t>
-      </w:r>
-      <w:proofErr w:type="spellStart"/>
-      <w:r>
-        <w:t>Enter</w:t>
-      </w:r>
-      <w:proofErr w:type="spellEnd"/>
-      <w:r>
-        <w:t xml:space="preserve"> для переходу до наступного кроку гри, або введіть “0” для завершення гри.</w:t>
-      </w:r>
-    </w:p>
-    <w:p>
-      <w:pPr>
-        <w:spacing w:before="0" w:after="0" w:line="360" w:lineRule="auto"/>
-        <w:jc w:val="center"/>
+        <w:jc w:val="both"/>
+      </w:pPr>
+      <w:r>
+        <w:t>5. Натисніть Enter для переходу до наступного кроку гри, або введіть “0” для завершення гри.</w:t>
+      </w:r>
+    </w:p>
+    <w:p>
+      <w:pPr>
+        <w:spacing w:before="0" w:after="0" w:line="360" w:lineRule="auto"/>
+        <w:jc w:val="both"/>
+      </w:pPr>
+    </w:p>
+    <w:p>
+      <w:pPr>
+        <w:spacing w:before="0" w:after="0" w:line="360" w:lineRule="auto"/>
+        <w:jc w:val="both"/>
       </w:pPr>
       <w:r>
         <w:rPr>
@@ -754,10 +887,26 @@
     <w:p>
       <w:pPr>
         <w:spacing w:before="0" w:after="0" w:line="360" w:lineRule="auto"/>
+        <w:jc w:val="center"/>
+      </w:pPr>
+      <w:r>
+        <w:lastRenderedPageBreak/>
+        <w:t>Рисунок 4 – Продовження гри</w:t>
+      </w:r>
+    </w:p>
+    <w:p>
+      <w:pPr>
+        <w:spacing w:before="0" w:after="0" w:line="360" w:lineRule="auto"/>
+        <w:jc w:val="both"/>
+      </w:pPr>
+    </w:p>
+    <w:p>
+      <w:pPr>
+        <w:spacing w:before="0" w:after="0" w:line="360" w:lineRule="auto"/>
         <w:ind w:firstLine="851"/>
-      </w:pPr>
-      <w:r>
-        <w:lastRenderedPageBreak/>
+        <w:jc w:val="both"/>
+      </w:pPr>
+      <w:r>
         <w:t>6. Гра буде продовжуватись до тих пір, поки на полі будуть присутні живі клітини, або доки на</w:t>
       </w:r>
       <w:r>
@@ -774,12 +923,20 @@
       <w:pPr>
         <w:spacing w:before="0" w:after="0" w:line="360" w:lineRule="auto"/>
         <w:ind w:firstLine="851"/>
+        <w:jc w:val="both"/>
       </w:pPr>
     </w:p>
     <w:p>
       <w:pPr>
         <w:pStyle w:val="-20"/>
-      </w:pPr>
+        <w:jc w:val="both"/>
+      </w:pPr>
+      <w:r>
+        <w:rPr>
+          <w:lang w:val="en-US"/>
+        </w:rPr>
+        <w:t xml:space="preserve">1.4 </w:t>
+      </w:r>
       <w:r>
         <w:t>Повідомлення оператору</w:t>
       </w:r>
@@ -788,12 +945,14 @@
       <w:pPr>
         <w:spacing w:before="0" w:after="0" w:line="360" w:lineRule="auto"/>
         <w:ind w:firstLine="851"/>
+        <w:jc w:val="both"/>
       </w:pPr>
     </w:p>
     <w:p>
       <w:pPr>
         <w:spacing w:before="0" w:after="0" w:line="360" w:lineRule="auto"/>
         <w:ind w:firstLine="851"/>
+        <w:jc w:val="both"/>
       </w:pPr>
       <w:r>
         <w:t>Під час виконання програми можуть з’являтись наступні повідомлення:</w:t>
@@ -808,17 +967,10 @@
         </w:numPr>
         <w:spacing w:before="0" w:after="0" w:line="360" w:lineRule="auto"/>
         <w:ind w:left="0" w:firstLine="851"/>
-      </w:pPr>
-      <w:r>
-        <w:t xml:space="preserve">"Для наступного кроку натисніть </w:t>
-      </w:r>
-      <w:proofErr w:type="spellStart"/>
-      <w:r>
-        <w:t>Enter</w:t>
-      </w:r>
-      <w:proofErr w:type="spellEnd"/>
-      <w:r>
-        <w:t>. Для виходу введіть “0"” - це повідомлення з’являється</w:t>
+        <w:jc w:val="both"/>
+      </w:pPr>
+      <w:r>
+        <w:t>"Для наступного кроку натисніть Enter. Для виходу введіть “0"” - це повідомлення з’являється</w:t>
       </w:r>
       <w:r>
         <w:rPr>
@@ -827,15 +979,7 @@
         <w:t xml:space="preserve"> </w:t>
       </w:r>
       <w:r>
-        <w:t xml:space="preserve">після введення початкової конфігурації поля і натискання </w:t>
-      </w:r>
-      <w:proofErr w:type="spellStart"/>
-      <w:r>
-        <w:t>Enter</w:t>
-      </w:r>
-      <w:proofErr w:type="spellEnd"/>
-      <w:r>
-        <w:t>. Для переходу до наступного</w:t>
+        <w:t>після введення початкової конфігурації поля і натискання Enter. Для переходу до наступного</w:t>
       </w:r>
       <w:r>
         <w:rPr>
@@ -844,15 +988,13 @@
         <w:t xml:space="preserve"> </w:t>
       </w:r>
       <w:r>
-        <w:t xml:space="preserve">кроку гри необхідно натиснути </w:t>
-      </w:r>
-      <w:proofErr w:type="spellStart"/>
-      <w:r>
-        <w:t>Enter</w:t>
-      </w:r>
-      <w:proofErr w:type="spellEnd"/>
-      <w:r>
-        <w:t>, або ввести “0” для завершення гри.</w:t>
+        <w:t>кроку гри необхідно натиснути Enter, або ввести “0” для завершення гри</w:t>
+      </w:r>
+      <w:r>
+        <w:rPr>
+          <w:lang w:val="en-US"/>
+        </w:rPr>
+        <w:t>;</w:t>
       </w:r>
     </w:p>
     <w:p>
@@ -864,6 +1006,7 @@
         </w:numPr>
         <w:spacing w:before="0" w:after="0" w:line="360" w:lineRule="auto"/>
         <w:ind w:left="0" w:firstLine="851"/>
+        <w:jc w:val="both"/>
       </w:pPr>
       <w:r>
         <w:t>“Гру завершено! На полі немає живих клітин.” - це повідомлення з’являється, якщо на полі не</w:t>
@@ -875,7 +1018,13 @@
         <w:t xml:space="preserve"> </w:t>
       </w:r>
       <w:r>
-        <w:t>залишилося живих клітин.</w:t>
+        <w:t>залишилося живих клітин</w:t>
+      </w:r>
+      <w:r>
+        <w:rPr>
+          <w:lang w:val="en-US"/>
+        </w:rPr>
+        <w:t>;</w:t>
       </w:r>
     </w:p>
     <w:p>
@@ -887,23 +1036,23 @@
         </w:numPr>
         <w:spacing w:before="0" w:after="0" w:line="360" w:lineRule="auto"/>
         <w:ind w:left="0" w:firstLine="851"/>
-      </w:pPr>
-      <w:r>
-        <w:t xml:space="preserve">“Гру завершено! На полі немає змін.” - це повідомлення з’являється, якщо стан поля </w:t>
-      </w:r>
-      <w:proofErr w:type="spellStart"/>
-      <w:r>
-        <w:t>напоточному</w:t>
-      </w:r>
-      <w:proofErr w:type="spellEnd"/>
-      <w:r>
-        <w:t xml:space="preserve"> кроці повторює стан поля на попередньому кроці.</w:t>
+        <w:jc w:val="both"/>
+      </w:pPr>
+      <w:r>
+        <w:t>“Гру завершено! На полі немає змін.” - це повідомлення з’являється, якщо стан поля напоточному кроці повторює стан поля на попередньому кроці</w:t>
+      </w:r>
+      <w:r>
+        <w:rPr>
+          <w:lang w:val="en-US"/>
+        </w:rPr>
+        <w:t>.</w:t>
       </w:r>
     </w:p>
     <w:p>
       <w:pPr>
         <w:spacing w:before="0" w:after="0" w:line="360" w:lineRule="auto"/>
         <w:ind w:firstLine="851"/>
+        <w:jc w:val="both"/>
       </w:pPr>
       <w:r>
         <w:t>Додатковою інформацією про виконання програми можна ознайомитись у коментарях до коду</w:t>
@@ -922,12 +1071,20 @@
       <w:pPr>
         <w:spacing w:before="0" w:after="0" w:line="360" w:lineRule="auto"/>
         <w:ind w:firstLine="851"/>
+        <w:jc w:val="both"/>
       </w:pPr>
     </w:p>
     <w:p>
       <w:pPr>
         <w:pStyle w:val="-20"/>
-      </w:pPr>
+        <w:jc w:val="both"/>
+      </w:pPr>
+      <w:r>
+        <w:rPr>
+          <w:lang w:val="en-US"/>
+        </w:rPr>
+        <w:t xml:space="preserve">1.5 </w:t>
+      </w:r>
       <w:r>
         <w:t>Додатки</w:t>
       </w:r>
@@ -936,12 +1093,14 @@
       <w:pPr>
         <w:spacing w:before="0" w:after="0" w:line="360" w:lineRule="auto"/>
         <w:ind w:firstLine="851"/>
+        <w:jc w:val="both"/>
       </w:pPr>
     </w:p>
     <w:p>
       <w:pPr>
         <w:spacing w:before="0" w:after="0" w:line="360" w:lineRule="auto"/>
         <w:ind w:firstLine="851"/>
+        <w:jc w:val="both"/>
       </w:pPr>
       <w:r>
         <w:t>Відсутні</w:t>

</xml_diff>

<commit_message>
🌿: Saturday, June 17, 2023 at 12:29:47 PM Eastern European Summer Time
</commit_message>
<xml_diff>
--- a/year1-term2/SS/ct2/керівництво_оператора.docx
+++ b/year1-term2/SS/ct2/керівництво_оператора.docx
@@ -258,9 +258,11 @@
       <w:r>
         <w:t xml:space="preserve">. </w:t>
       </w:r>
+      <w:proofErr w:type="spellStart"/>
       <w:r>
         <w:t>Льовкін</w:t>
       </w:r>
+      <w:proofErr w:type="spellEnd"/>
     </w:p>
     <w:p>
       <w:pPr>
@@ -294,6 +296,7 @@
     <w:p>
       <w:pPr>
         <w:pStyle w:val="-10"/>
+        <w:ind w:firstLine="851"/>
       </w:pPr>
       <w:r>
         <w:lastRenderedPageBreak/>
@@ -418,12 +421,14 @@
         <w:ind w:left="0" w:firstLine="851"/>
         <w:jc w:val="both"/>
       </w:pPr>
+      <w:proofErr w:type="spellStart"/>
       <w:r>
         <w:t>С</w:t>
       </w:r>
       <w:r>
         <w:t>olorama</w:t>
       </w:r>
+      <w:proofErr w:type="spellEnd"/>
       <w:r>
         <w:rPr>
           <w:lang w:val="en-US"/>
@@ -442,12 +447,14 @@
         <w:ind w:left="0" w:firstLine="851"/>
         <w:jc w:val="both"/>
       </w:pPr>
+      <w:proofErr w:type="spellStart"/>
       <w:r>
         <w:t>R</w:t>
       </w:r>
       <w:r>
         <w:t>andom</w:t>
       </w:r>
+      <w:proofErr w:type="spellEnd"/>
       <w:r>
         <w:rPr>
           <w:lang w:val="en-US"/>
@@ -481,13 +488,18 @@
     <w:p>
       <w:pPr>
         <w:pStyle w:val="-20"/>
+        <w:numPr>
+          <w:ilvl w:val="1"/>
+          <w:numId w:val="17"/>
+        </w:numPr>
+        <w:ind w:left="0" w:firstLine="851"/>
         <w:jc w:val="both"/>
       </w:pPr>
       <w:r>
         <w:rPr>
           <w:lang w:val="en-US"/>
         </w:rPr>
-        <w:t xml:space="preserve">1.3 </w:t>
+        <w:t xml:space="preserve"> </w:t>
       </w:r>
       <w:r>
         <w:t>Виконання програми</w:t>
@@ -499,28 +511,63 @@
         <w:ind w:firstLine="851"/>
         <w:jc w:val="both"/>
       </w:pPr>
+    </w:p>
+    <w:p>
+      <w:pPr>
+        <w:spacing w:before="0" w:after="0" w:line="360" w:lineRule="auto"/>
+        <w:ind w:firstLine="851"/>
+        <w:jc w:val="both"/>
+      </w:pPr>
+      <w:r>
+        <w:t xml:space="preserve">Щоб </w:t>
+      </w:r>
+      <w:r>
+        <w:t xml:space="preserve">розпочати </w:t>
+      </w:r>
+      <w:r>
+        <w:t xml:space="preserve">роботу </w:t>
+      </w:r>
+      <w:r>
+        <w:t>програм</w:t>
+      </w:r>
+      <w:r>
+        <w:t>и</w:t>
+      </w:r>
+      <w:r>
+        <w:t>, виконайте наступні кроки</w:t>
+      </w:r>
+      <w:r>
+        <w:t xml:space="preserve">: </w:t>
+      </w:r>
     </w:p>
     <w:p>
       <w:pPr>
         <w:pStyle w:val="a4"/>
         <w:numPr>
           <w:ilvl w:val="0"/>
-          <w:numId w:val="16"/>
+          <w:numId w:val="15"/>
         </w:numPr>
         <w:spacing w:before="0" w:after="0" w:line="360" w:lineRule="auto"/>
         <w:ind w:left="0" w:firstLine="851"/>
         <w:jc w:val="both"/>
       </w:pPr>
       <w:r>
-        <w:t>Запустіть файл main.py у середовищі Python.</w:t>
+        <w:t>Запустіть файл main.py у середовищі Python</w:t>
       </w:r>
       <w:r>
         <w:t xml:space="preserve"> (див. Рисунок 1)</w:t>
       </w:r>
-    </w:p>
-    <w:p>
-      <w:pPr>
-        <w:spacing w:before="0" w:after="0" w:line="360" w:lineRule="auto"/>
+      <w:r>
+        <w:rPr>
+          <w:lang w:val="en-US"/>
+        </w:rPr>
+        <w:t>;</w:t>
+      </w:r>
+    </w:p>
+    <w:p>
+      <w:pPr>
+        <w:spacing w:before="0" w:after="0" w:line="360" w:lineRule="auto"/>
+        <w:ind w:firstLine="851"/>
         <w:jc w:val="both"/>
         <w:rPr>
           <w:noProof/>
@@ -530,7 +577,7 @@
     <w:p>
       <w:pPr>
         <w:spacing w:before="0" w:after="0" w:line="360" w:lineRule="auto"/>
-        <w:jc w:val="both"/>
+        <w:jc w:val="center"/>
       </w:pPr>
       <w:r>
         <w:rPr>
@@ -585,33 +632,46 @@
     <w:p>
       <w:pPr>
         <w:spacing w:before="0" w:after="0" w:line="360" w:lineRule="auto"/>
-        <w:jc w:val="both"/>
-      </w:pPr>
-    </w:p>
-    <w:p>
-      <w:pPr>
-        <w:spacing w:before="0" w:after="0" w:line="360" w:lineRule="auto"/>
         <w:ind w:firstLine="851"/>
         <w:jc w:val="both"/>
       </w:pPr>
-      <w:r>
-        <w:lastRenderedPageBreak/>
-        <w:t>2. Введіть розмір поля, на якому відбуватиметься гра.</w:t>
+    </w:p>
+    <w:p>
+      <w:pPr>
+        <w:pStyle w:val="a4"/>
+        <w:numPr>
+          <w:ilvl w:val="0"/>
+          <w:numId w:val="15"/>
+        </w:numPr>
+        <w:spacing w:before="0" w:after="0" w:line="360" w:lineRule="auto"/>
+        <w:jc w:val="both"/>
+        <w:rPr>
+          <w:lang w:val="en-US"/>
+        </w:rPr>
+      </w:pPr>
+      <w:r>
+        <w:t>Введіть розмір поля, на якому відбуватиметься гра</w:t>
       </w:r>
       <w:r>
         <w:t xml:space="preserve"> (див. Рисунок 2)</w:t>
       </w:r>
-    </w:p>
-    <w:p>
-      <w:pPr>
-        <w:spacing w:before="0" w:after="0" w:line="360" w:lineRule="auto"/>
-        <w:jc w:val="both"/>
-      </w:pPr>
-    </w:p>
-    <w:p>
-      <w:pPr>
-        <w:spacing w:before="0" w:after="0" w:line="360" w:lineRule="auto"/>
-        <w:jc w:val="both"/>
+      <w:r>
+        <w:rPr>
+          <w:lang w:val="en-US"/>
+        </w:rPr>
+        <w:t>;</w:t>
+      </w:r>
+    </w:p>
+    <w:p>
+      <w:pPr>
+        <w:spacing w:before="0" w:after="0" w:line="360" w:lineRule="auto"/>
+        <w:jc w:val="center"/>
+      </w:pPr>
+    </w:p>
+    <w:p>
+      <w:pPr>
+        <w:spacing w:before="0" w:after="0" w:line="360" w:lineRule="auto"/>
+        <w:jc w:val="center"/>
       </w:pPr>
       <w:r>
         <w:rPr>
@@ -672,32 +732,45 @@
     <w:p>
       <w:pPr>
         <w:spacing w:before="0" w:after="0" w:line="360" w:lineRule="auto"/>
-        <w:jc w:val="both"/>
-      </w:pPr>
-    </w:p>
-    <w:p>
-      <w:pPr>
-        <w:spacing w:before="0" w:after="0" w:line="360" w:lineRule="auto"/>
         <w:ind w:firstLine="851"/>
         <w:jc w:val="both"/>
       </w:pPr>
-      <w:r>
-        <w:t>3. Введіть метод введення початкової конфігурації поля:</w:t>
-      </w:r>
     </w:p>
     <w:p>
       <w:pPr>
         <w:spacing w:before="0" w:after="0" w:line="360" w:lineRule="auto"/>
         <w:ind w:firstLine="851"/>
         <w:jc w:val="both"/>
+      </w:pPr>
+      <w:r>
         <w:rPr>
           <w:lang w:val="en-US"/>
         </w:rPr>
-      </w:pPr>
+        <w:t>-</w:t>
+      </w:r>
       <w:r>
         <w:rPr>
           <w:lang w:val="en-US"/>
         </w:rPr>
+        <w:t xml:space="preserve"> </w:t>
+      </w:r>
+      <w:r>
+        <w:t>Введіть метод введення початкової конфігурації поля:</w:t>
+      </w:r>
+    </w:p>
+    <w:p>
+      <w:pPr>
+        <w:spacing w:before="0" w:after="0" w:line="360" w:lineRule="auto"/>
+        <w:ind w:left="708" w:firstLine="851"/>
+        <w:jc w:val="both"/>
+        <w:rPr>
+          <w:lang w:val="en-US"/>
+        </w:rPr>
+      </w:pPr>
+      <w:r>
+        <w:rPr>
+          <w:lang w:val="en-US"/>
+        </w:rPr>
         <w:t xml:space="preserve">- </w:t>
       </w:r>
       <w:r>
@@ -713,31 +786,35 @@
     <w:p>
       <w:pPr>
         <w:spacing w:before="0" w:after="0" w:line="360" w:lineRule="auto"/>
+        <w:ind w:left="708" w:firstLine="851"/>
+        <w:jc w:val="both"/>
+        <w:rPr>
+          <w:lang w:val="en-US"/>
+        </w:rPr>
+      </w:pPr>
+      <w:r>
+        <w:rPr>
+          <w:lang w:val="en-US"/>
+        </w:rPr>
+        <w:t xml:space="preserve">- </w:t>
+      </w:r>
+      <w:r>
+        <w:t>2 - автоматичний ввід</w:t>
+      </w:r>
+      <w:r>
+        <w:t xml:space="preserve"> (див. Рисунок 3)</w:t>
+      </w:r>
+      <w:r>
+        <w:rPr>
+          <w:lang w:val="en-US"/>
+        </w:rPr>
+        <w:t>;</w:t>
+      </w:r>
+    </w:p>
+    <w:p>
+      <w:pPr>
+        <w:spacing w:before="0" w:after="0" w:line="360" w:lineRule="auto"/>
         <w:ind w:firstLine="851"/>
-        <w:jc w:val="both"/>
-      </w:pPr>
-      <w:r>
-        <w:rPr>
-          <w:lang w:val="en-US"/>
-        </w:rPr>
-        <w:t xml:space="preserve">- </w:t>
-      </w:r>
-      <w:r>
-        <w:t>2 - автоматичний ввід</w:t>
-      </w:r>
-      <w:r>
-        <w:rPr>
-          <w:lang w:val="en-US"/>
-        </w:rPr>
-        <w:t>.</w:t>
-      </w:r>
-      <w:r>
-        <w:t xml:space="preserve"> (див. Рисунок 3)</w:t>
-      </w:r>
-    </w:p>
-    <w:p>
-      <w:pPr>
-        <w:spacing w:before="0" w:after="0" w:line="360" w:lineRule="auto"/>
         <w:jc w:val="both"/>
       </w:pPr>
     </w:p>
@@ -799,48 +876,91 @@
     <w:p>
       <w:pPr>
         <w:spacing w:before="0" w:after="0" w:line="360" w:lineRule="auto"/>
-        <w:jc w:val="both"/>
-      </w:pPr>
-    </w:p>
-    <w:p>
-      <w:pPr>
-        <w:spacing w:before="0" w:after="0" w:line="360" w:lineRule="auto"/>
         <w:ind w:firstLine="851"/>
         <w:jc w:val="both"/>
       </w:pPr>
-      <w:r>
-        <w:t>4. Якщо ви обрали ручний ввід, введіть початкову конфігурацію поля, де 1 - жива клітина, 0 -</w:t>
-      </w:r>
-      <w:r>
-        <w:rPr>
-          <w:lang w:val="en-US"/>
-        </w:rPr>
-        <w:t xml:space="preserve"> </w:t>
-      </w:r>
-      <w:r>
-        <w:t>мертва клітина.</w:t>
-      </w:r>
     </w:p>
     <w:p>
       <w:pPr>
         <w:spacing w:before="0" w:after="0" w:line="360" w:lineRule="auto"/>
         <w:ind w:firstLine="851"/>
         <w:jc w:val="both"/>
-      </w:pPr>
-      <w:r>
-        <w:t>5. Натисніть Enter для переходу до наступного кроку гри, або введіть “0” для завершення гри.</w:t>
-      </w:r>
-    </w:p>
-    <w:p>
-      <w:pPr>
-        <w:spacing w:before="0" w:after="0" w:line="360" w:lineRule="auto"/>
+        <w:rPr>
+          <w:lang w:val="en-US"/>
+        </w:rPr>
+      </w:pPr>
+      <w:r>
+        <w:rPr>
+          <w:lang w:val="en-US"/>
+        </w:rPr>
+        <w:t xml:space="preserve">- </w:t>
+      </w:r>
+      <w:r>
+        <w:t>Якщо ви обрали ручний ввід, введіть початкову конфігурацію поля, де 1 - жива клітина, 0 -</w:t>
+      </w:r>
+      <w:r>
+        <w:rPr>
+          <w:lang w:val="en-US"/>
+        </w:rPr>
+        <w:t xml:space="preserve"> </w:t>
+      </w:r>
+      <w:r>
+        <w:t>мертва клітина</w:t>
+      </w:r>
+      <w:r>
+        <w:rPr>
+          <w:lang w:val="en-US"/>
+        </w:rPr>
+        <w:t>;</w:t>
+      </w:r>
+    </w:p>
+    <w:p>
+      <w:pPr>
+        <w:spacing w:before="0" w:after="0" w:line="360" w:lineRule="auto"/>
+        <w:ind w:firstLine="851"/>
         <w:jc w:val="both"/>
-      </w:pPr>
-    </w:p>
-    <w:p>
-      <w:pPr>
-        <w:spacing w:before="0" w:after="0" w:line="360" w:lineRule="auto"/>
+        <w:rPr>
+          <w:lang w:val="en-US"/>
+        </w:rPr>
+      </w:pPr>
+      <w:r>
+        <w:rPr>
+          <w:lang w:val="en-US"/>
+        </w:rPr>
+        <w:t xml:space="preserve">- </w:t>
+      </w:r>
+      <w:r>
+        <w:t xml:space="preserve">Натисніть </w:t>
+      </w:r>
+      <w:proofErr w:type="spellStart"/>
+      <w:r>
+        <w:t>Enter</w:t>
+      </w:r>
+      <w:proofErr w:type="spellEnd"/>
+      <w:r>
+        <w:t xml:space="preserve"> для переходу до наступного кроку гри, або введіть “0” для завершення гри.</w:t>
+      </w:r>
+      <w:r>
+        <w:t xml:space="preserve"> (див. Рисунок 4)</w:t>
+      </w:r>
+      <w:r>
+        <w:rPr>
+          <w:lang w:val="en-US"/>
+        </w:rPr>
+        <w:t>;</w:t>
+      </w:r>
+    </w:p>
+    <w:p>
+      <w:pPr>
+        <w:spacing w:before="0" w:after="0" w:line="360" w:lineRule="auto"/>
+        <w:ind w:firstLine="851"/>
         <w:jc w:val="both"/>
+      </w:pPr>
+    </w:p>
+    <w:p>
+      <w:pPr>
+        <w:spacing w:before="0" w:after="0" w:line="360" w:lineRule="auto"/>
+        <w:jc w:val="center"/>
       </w:pPr>
       <w:r>
         <w:rPr>
@@ -897,66 +1017,9 @@
     <w:p>
       <w:pPr>
         <w:spacing w:before="0" w:after="0" w:line="360" w:lineRule="auto"/>
-        <w:jc w:val="both"/>
-      </w:pPr>
-    </w:p>
-    <w:p>
-      <w:pPr>
-        <w:spacing w:before="0" w:after="0" w:line="360" w:lineRule="auto"/>
         <w:ind w:firstLine="851"/>
         <w:jc w:val="both"/>
       </w:pPr>
-      <w:r>
-        <w:t>6. Гра буде продовжуватись до тих пір, поки на полі будуть присутні живі клітини, або доки на</w:t>
-      </w:r>
-      <w:r>
-        <w:rPr>
-          <w:lang w:val="en-US"/>
-        </w:rPr>
-        <w:t xml:space="preserve"> </w:t>
-      </w:r>
-      <w:r>
-        <w:t>полі не буде змін.</w:t>
-      </w:r>
-    </w:p>
-    <w:p>
-      <w:pPr>
-        <w:spacing w:before="0" w:after="0" w:line="360" w:lineRule="auto"/>
-        <w:ind w:firstLine="851"/>
-        <w:jc w:val="both"/>
-      </w:pPr>
-    </w:p>
-    <w:p>
-      <w:pPr>
-        <w:pStyle w:val="-20"/>
-        <w:jc w:val="both"/>
-      </w:pPr>
-      <w:r>
-        <w:rPr>
-          <w:lang w:val="en-US"/>
-        </w:rPr>
-        <w:t xml:space="preserve">1.4 </w:t>
-      </w:r>
-      <w:r>
-        <w:t>Повідомлення оператору</w:t>
-      </w:r>
-    </w:p>
-    <w:p>
-      <w:pPr>
-        <w:spacing w:before="0" w:after="0" w:line="360" w:lineRule="auto"/>
-        <w:ind w:firstLine="851"/>
-        <w:jc w:val="both"/>
-      </w:pPr>
-    </w:p>
-    <w:p>
-      <w:pPr>
-        <w:spacing w:before="0" w:after="0" w:line="360" w:lineRule="auto"/>
-        <w:ind w:firstLine="851"/>
-        <w:jc w:val="both"/>
-      </w:pPr>
-      <w:r>
-        <w:t>Під час виконання програми можуть з’являтись наступні повідомлення:</w:t>
-      </w:r>
     </w:p>
     <w:p>
       <w:pPr>
@@ -970,7 +1033,7 @@
         <w:jc w:val="both"/>
       </w:pPr>
       <w:r>
-        <w:t>"Для наступного кроку натисніть Enter. Для виходу введіть “0"” - це повідомлення з’являється</w:t>
+        <w:t>Гра буде продовжуватись до тих пір, поки на полі будуть присутні живі клітини, або доки на</w:t>
       </w:r>
       <w:r>
         <w:rPr>
@@ -979,22 +1042,46 @@
         <w:t xml:space="preserve"> </w:t>
       </w:r>
       <w:r>
-        <w:t>після введення початкової конфігурації поля і натискання Enter. Для переходу до наступного</w:t>
-      </w:r>
+        <w:t>полі не буде змін.</w:t>
+      </w:r>
+    </w:p>
+    <w:p>
+      <w:pPr>
+        <w:spacing w:before="0" w:after="0" w:line="360" w:lineRule="auto"/>
+        <w:ind w:firstLine="851"/>
+        <w:jc w:val="both"/>
+      </w:pPr>
+    </w:p>
+    <w:p>
+      <w:pPr>
+        <w:pStyle w:val="-20"/>
+        <w:jc w:val="both"/>
+      </w:pPr>
       <w:r>
         <w:rPr>
           <w:lang w:val="en-US"/>
         </w:rPr>
-        <w:t xml:space="preserve"> </w:t>
-      </w:r>
-      <w:r>
-        <w:t>кроку гри необхідно натиснути Enter, або ввести “0” для завершення гри</w:t>
-      </w:r>
-      <w:r>
-        <w:rPr>
-          <w:lang w:val="en-US"/>
-        </w:rPr>
-        <w:t>;</w:t>
+        <w:t xml:space="preserve">1.4 </w:t>
+      </w:r>
+      <w:r>
+        <w:t>Повідомлення оператору</w:t>
+      </w:r>
+    </w:p>
+    <w:p>
+      <w:pPr>
+        <w:spacing w:before="0" w:after="0" w:line="360" w:lineRule="auto"/>
+        <w:ind w:firstLine="851"/>
+        <w:jc w:val="both"/>
+      </w:pPr>
+    </w:p>
+    <w:p>
+      <w:pPr>
+        <w:spacing w:before="0" w:after="0" w:line="360" w:lineRule="auto"/>
+        <w:ind w:firstLine="851"/>
+        <w:jc w:val="both"/>
+      </w:pPr>
+      <w:r>
+        <w:t>Під час виконання програми можуть з’являтись наступні повідомлення:</w:t>
       </w:r>
     </w:p>
     <w:p>
@@ -1009,7 +1096,15 @@
         <w:jc w:val="both"/>
       </w:pPr>
       <w:r>
-        <w:t>“Гру завершено! На полі немає живих клітин.” - це повідомлення з’являється, якщо на полі не</w:t>
+        <w:t xml:space="preserve">"Для наступного кроку натисніть </w:t>
+      </w:r>
+      <w:proofErr w:type="spellStart"/>
+      <w:r>
+        <w:t>Enter</w:t>
+      </w:r>
+      <w:proofErr w:type="spellEnd"/>
+      <w:r>
+        <w:t>. Для виходу введіть “0"” - це повідомлення з’являється</w:t>
       </w:r>
       <w:r>
         <w:rPr>
@@ -1018,7 +1113,32 @@
         <w:t xml:space="preserve"> </w:t>
       </w:r>
       <w:r>
-        <w:t>залишилося живих клітин</w:t>
+        <w:t xml:space="preserve">після введення початкової конфігурації поля і натискання </w:t>
+      </w:r>
+      <w:proofErr w:type="spellStart"/>
+      <w:r>
+        <w:t>Enter</w:t>
+      </w:r>
+      <w:proofErr w:type="spellEnd"/>
+      <w:r>
+        <w:t>. Для переходу до наступного</w:t>
+      </w:r>
+      <w:r>
+        <w:rPr>
+          <w:lang w:val="en-US"/>
+        </w:rPr>
+        <w:t xml:space="preserve"> </w:t>
+      </w:r>
+      <w:r>
+        <w:t xml:space="preserve">кроку гри необхідно натиснути </w:t>
+      </w:r>
+      <w:proofErr w:type="spellStart"/>
+      <w:r>
+        <w:t>Enter</w:t>
+      </w:r>
+      <w:proofErr w:type="spellEnd"/>
+      <w:r>
+        <w:t>, або ввести “0” для завершення гри</w:t>
       </w:r>
       <w:r>
         <w:rPr>
@@ -1039,7 +1159,45 @@
         <w:jc w:val="both"/>
       </w:pPr>
       <w:r>
-        <w:t>“Гру завершено! На полі немає змін.” - це повідомлення з’являється, якщо стан поля напоточному кроці повторює стан поля на попередньому кроці</w:t>
+        <w:t>“Гру завершено! На полі немає живих клітин.” - це повідомлення з’являється, якщо на полі не</w:t>
+      </w:r>
+      <w:r>
+        <w:rPr>
+          <w:lang w:val="en-US"/>
+        </w:rPr>
+        <w:t xml:space="preserve"> </w:t>
+      </w:r>
+      <w:r>
+        <w:t>залишилося живих клітин</w:t>
+      </w:r>
+      <w:r>
+        <w:rPr>
+          <w:lang w:val="en-US"/>
+        </w:rPr>
+        <w:t>;</w:t>
+      </w:r>
+    </w:p>
+    <w:p>
+      <w:pPr>
+        <w:pStyle w:val="a4"/>
+        <w:numPr>
+          <w:ilvl w:val="0"/>
+          <w:numId w:val="15"/>
+        </w:numPr>
+        <w:spacing w:before="0" w:after="0" w:line="360" w:lineRule="auto"/>
+        <w:ind w:left="0" w:firstLine="851"/>
+        <w:jc w:val="both"/>
+      </w:pPr>
+      <w:r>
+        <w:t xml:space="preserve">“Гру завершено! На полі немає змін.” - це повідомлення з’являється, якщо стан поля </w:t>
+      </w:r>
+      <w:proofErr w:type="spellStart"/>
+      <w:r>
+        <w:t>напоточному</w:t>
+      </w:r>
+      <w:proofErr w:type="spellEnd"/>
+      <w:r>
+        <w:t xml:space="preserve"> кроці повторює стан поля на попередньому кроці</w:t>
       </w:r>
       <w:r>
         <w:rPr>
@@ -3176,6 +3334,119 @@
     </w:lvl>
   </w:abstractNum>
   <w:abstractNum w:abstractNumId="15" w15:restartNumberingAfterBreak="0">
+    <w:nsid w:val="695E0B51"/>
+    <w:multiLevelType w:val="multilevel"/>
+    <w:tmpl w:val="85B4E6A0"/>
+    <w:lvl w:ilvl="0">
+      <w:start w:val="1"/>
+      <w:numFmt w:val="decimal"/>
+      <w:lvlText w:val="%1"/>
+      <w:lvlJc w:val="left"/>
+      <w:pPr>
+        <w:ind w:left="360" w:hanging="360"/>
+      </w:pPr>
+      <w:rPr>
+        <w:rFonts w:hint="default"/>
+      </w:rPr>
+    </w:lvl>
+    <w:lvl w:ilvl="1">
+      <w:start w:val="3"/>
+      <w:numFmt w:val="decimal"/>
+      <w:lvlText w:val="%1.%2"/>
+      <w:lvlJc w:val="left"/>
+      <w:pPr>
+        <w:ind w:left="1211" w:hanging="360"/>
+      </w:pPr>
+      <w:rPr>
+        <w:rFonts w:hint="default"/>
+      </w:rPr>
+    </w:lvl>
+    <w:lvl w:ilvl="2">
+      <w:start w:val="1"/>
+      <w:numFmt w:val="decimal"/>
+      <w:lvlText w:val="%1.%2.%3"/>
+      <w:lvlJc w:val="left"/>
+      <w:pPr>
+        <w:ind w:left="2422" w:hanging="720"/>
+      </w:pPr>
+      <w:rPr>
+        <w:rFonts w:hint="default"/>
+      </w:rPr>
+    </w:lvl>
+    <w:lvl w:ilvl="3">
+      <w:start w:val="1"/>
+      <w:numFmt w:val="decimal"/>
+      <w:lvlText w:val="%1.%2.%3.%4"/>
+      <w:lvlJc w:val="left"/>
+      <w:pPr>
+        <w:ind w:left="3633" w:hanging="1080"/>
+      </w:pPr>
+      <w:rPr>
+        <w:rFonts w:hint="default"/>
+      </w:rPr>
+    </w:lvl>
+    <w:lvl w:ilvl="4">
+      <w:start w:val="1"/>
+      <w:numFmt w:val="decimal"/>
+      <w:lvlText w:val="%1.%2.%3.%4.%5"/>
+      <w:lvlJc w:val="left"/>
+      <w:pPr>
+        <w:ind w:left="4484" w:hanging="1080"/>
+      </w:pPr>
+      <w:rPr>
+        <w:rFonts w:hint="default"/>
+      </w:rPr>
+    </w:lvl>
+    <w:lvl w:ilvl="5">
+      <w:start w:val="1"/>
+      <w:numFmt w:val="decimal"/>
+      <w:lvlText w:val="%1.%2.%3.%4.%5.%6"/>
+      <w:lvlJc w:val="left"/>
+      <w:pPr>
+        <w:ind w:left="5695" w:hanging="1440"/>
+      </w:pPr>
+      <w:rPr>
+        <w:rFonts w:hint="default"/>
+      </w:rPr>
+    </w:lvl>
+    <w:lvl w:ilvl="6">
+      <w:start w:val="1"/>
+      <w:numFmt w:val="decimal"/>
+      <w:lvlText w:val="%1.%2.%3.%4.%5.%6.%7"/>
+      <w:lvlJc w:val="left"/>
+      <w:pPr>
+        <w:ind w:left="6546" w:hanging="1440"/>
+      </w:pPr>
+      <w:rPr>
+        <w:rFonts w:hint="default"/>
+      </w:rPr>
+    </w:lvl>
+    <w:lvl w:ilvl="7">
+      <w:start w:val="1"/>
+      <w:numFmt w:val="decimal"/>
+      <w:lvlText w:val="%1.%2.%3.%4.%5.%6.%7.%8"/>
+      <w:lvlJc w:val="left"/>
+      <w:pPr>
+        <w:ind w:left="7757" w:hanging="1800"/>
+      </w:pPr>
+      <w:rPr>
+        <w:rFonts w:hint="default"/>
+      </w:rPr>
+    </w:lvl>
+    <w:lvl w:ilvl="8">
+      <w:start w:val="1"/>
+      <w:numFmt w:val="decimal"/>
+      <w:lvlText w:val="%1.%2.%3.%4.%5.%6.%7.%8.%9"/>
+      <w:lvlJc w:val="left"/>
+      <w:pPr>
+        <w:ind w:left="8968" w:hanging="2160"/>
+      </w:pPr>
+      <w:rPr>
+        <w:rFonts w:hint="default"/>
+      </w:rPr>
+    </w:lvl>
+  </w:abstractNum>
+  <w:abstractNum w:abstractNumId="16" w15:restartNumberingAfterBreak="0">
     <w:nsid w:val="6D6B7DEE"/>
     <w:multiLevelType w:val="multilevel"/>
     <w:tmpl w:val="D4184968"/>
@@ -3349,7 +3620,7 @@
     <w:abstractNumId w:val="9"/>
   </w:num>
   <w:num w:numId="3">
-    <w:abstractNumId w:val="15"/>
+    <w:abstractNumId w:val="16"/>
     <w:lvlOverride w:ilvl="0">
       <w:startOverride w:val="1"/>
     </w:lvlOverride>
@@ -3497,6 +3768,9 @@
   </w:num>
   <w:num w:numId="16">
     <w:abstractNumId w:val="2"/>
+  </w:num>
+  <w:num w:numId="17">
+    <w:abstractNumId w:val="15"/>
   </w:num>
 </w:numbering>
 </file>

</xml_diff>

<commit_message>
🌿: Saturday, June 17, 2023 at 1:11:55 PM Eastern European Summer Time
</commit_message>
<xml_diff>
--- a/year1-term2/SS/ct2/керівництво_оператора.docx
+++ b/year1-term2/SS/ct2/керівництво_оператора.docx
@@ -360,13 +360,14 @@
     <w:p>
       <w:pPr>
         <w:pStyle w:val="-20"/>
+        <w:numPr>
+          <w:ilvl w:val="1"/>
+          <w:numId w:val="18"/>
+        </w:numPr>
         <w:jc w:val="both"/>
       </w:pPr>
       <w:r>
-        <w:rPr>
-          <w:lang w:val="en-US"/>
-        </w:rPr>
-        <w:t xml:space="preserve">1.2 </w:t>
+        <w:t xml:space="preserve"> </w:t>
       </w:r>
       <w:r>
         <w:t>Умови виконання програми</w:t>
@@ -391,18 +392,41 @@
     </w:p>
     <w:p>
       <w:pPr>
+        <w:spacing w:before="0" w:after="0" w:line="360" w:lineRule="auto"/>
+        <w:ind w:firstLine="851"/>
+        <w:jc w:val="both"/>
+      </w:pPr>
+      <w:r>
+        <w:t xml:space="preserve">- </w:t>
+      </w:r>
+      <w:r>
+        <w:t>Python 3.6 або вище</w:t>
+      </w:r>
+      <w:r>
+        <w:rPr>
+          <w:lang w:val="en-US"/>
+        </w:rPr>
+        <w:t>;</w:t>
+      </w:r>
+    </w:p>
+    <w:p>
+      <w:pPr>
         <w:pStyle w:val="a4"/>
-        <w:numPr>
-          <w:ilvl w:val="0"/>
-          <w:numId w:val="15"/>
-        </w:numPr>
         <w:spacing w:before="0" w:after="0" w:line="360" w:lineRule="auto"/>
         <w:ind w:left="0" w:firstLine="851"/>
         <w:jc w:val="both"/>
       </w:pPr>
       <w:r>
-        <w:t>Python 3.6 або вище</w:t>
-      </w:r>
+        <w:t xml:space="preserve">- </w:t>
+      </w:r>
+      <w:proofErr w:type="spellStart"/>
+      <w:r>
+        <w:t>С</w:t>
+      </w:r>
+      <w:r>
+        <w:t>olorama</w:t>
+      </w:r>
+      <w:proofErr w:type="spellEnd"/>
       <w:r>
         <w:rPr>
           <w:lang w:val="en-US"/>
@@ -413,40 +437,13 @@
     <w:p>
       <w:pPr>
         <w:pStyle w:val="a4"/>
-        <w:numPr>
-          <w:ilvl w:val="0"/>
-          <w:numId w:val="15"/>
-        </w:numPr>
         <w:spacing w:before="0" w:after="0" w:line="360" w:lineRule="auto"/>
         <w:ind w:left="0" w:firstLine="851"/>
         <w:jc w:val="both"/>
       </w:pPr>
-      <w:proofErr w:type="spellStart"/>
-      <w:r>
-        <w:t>С</w:t>
-      </w:r>
-      <w:r>
-        <w:t>olorama</w:t>
-      </w:r>
-      <w:proofErr w:type="spellEnd"/>
-      <w:r>
-        <w:rPr>
-          <w:lang w:val="en-US"/>
-        </w:rPr>
-        <w:t>;</w:t>
-      </w:r>
-    </w:p>
-    <w:p>
-      <w:pPr>
-        <w:pStyle w:val="a4"/>
-        <w:numPr>
-          <w:ilvl w:val="0"/>
-          <w:numId w:val="15"/>
-        </w:numPr>
-        <w:spacing w:before="0" w:after="0" w:line="360" w:lineRule="auto"/>
-        <w:ind w:left="0" w:firstLine="851"/>
-        <w:jc w:val="both"/>
-      </w:pPr>
+      <w:r>
+        <w:t xml:space="preserve">- </w:t>
+      </w:r>
       <w:proofErr w:type="spellStart"/>
       <w:r>
         <w:t>R</w:t>
@@ -3447,6 +3444,119 @@
     </w:lvl>
   </w:abstractNum>
   <w:abstractNum w:abstractNumId="16" w15:restartNumberingAfterBreak="0">
+    <w:nsid w:val="6C6A5CD9"/>
+    <w:multiLevelType w:val="multilevel"/>
+    <w:tmpl w:val="66AC6FFA"/>
+    <w:lvl w:ilvl="0">
+      <w:start w:val="1"/>
+      <w:numFmt w:val="decimal"/>
+      <w:lvlText w:val="%1"/>
+      <w:lvlJc w:val="left"/>
+      <w:pPr>
+        <w:ind w:left="360" w:hanging="360"/>
+      </w:pPr>
+      <w:rPr>
+        <w:rFonts w:hint="default"/>
+      </w:rPr>
+    </w:lvl>
+    <w:lvl w:ilvl="1">
+      <w:start w:val="2"/>
+      <w:numFmt w:val="decimal"/>
+      <w:lvlText w:val="%1.%2"/>
+      <w:lvlJc w:val="left"/>
+      <w:pPr>
+        <w:ind w:left="1211" w:hanging="360"/>
+      </w:pPr>
+      <w:rPr>
+        <w:rFonts w:hint="default"/>
+      </w:rPr>
+    </w:lvl>
+    <w:lvl w:ilvl="2">
+      <w:start w:val="1"/>
+      <w:numFmt w:val="decimal"/>
+      <w:lvlText w:val="%1.%2.%3"/>
+      <w:lvlJc w:val="left"/>
+      <w:pPr>
+        <w:ind w:left="2422" w:hanging="720"/>
+      </w:pPr>
+      <w:rPr>
+        <w:rFonts w:hint="default"/>
+      </w:rPr>
+    </w:lvl>
+    <w:lvl w:ilvl="3">
+      <w:start w:val="1"/>
+      <w:numFmt w:val="decimal"/>
+      <w:lvlText w:val="%1.%2.%3.%4"/>
+      <w:lvlJc w:val="left"/>
+      <w:pPr>
+        <w:ind w:left="3633" w:hanging="1080"/>
+      </w:pPr>
+      <w:rPr>
+        <w:rFonts w:hint="default"/>
+      </w:rPr>
+    </w:lvl>
+    <w:lvl w:ilvl="4">
+      <w:start w:val="1"/>
+      <w:numFmt w:val="decimal"/>
+      <w:lvlText w:val="%1.%2.%3.%4.%5"/>
+      <w:lvlJc w:val="left"/>
+      <w:pPr>
+        <w:ind w:left="4484" w:hanging="1080"/>
+      </w:pPr>
+      <w:rPr>
+        <w:rFonts w:hint="default"/>
+      </w:rPr>
+    </w:lvl>
+    <w:lvl w:ilvl="5">
+      <w:start w:val="1"/>
+      <w:numFmt w:val="decimal"/>
+      <w:lvlText w:val="%1.%2.%3.%4.%5.%6"/>
+      <w:lvlJc w:val="left"/>
+      <w:pPr>
+        <w:ind w:left="5695" w:hanging="1440"/>
+      </w:pPr>
+      <w:rPr>
+        <w:rFonts w:hint="default"/>
+      </w:rPr>
+    </w:lvl>
+    <w:lvl w:ilvl="6">
+      <w:start w:val="1"/>
+      <w:numFmt w:val="decimal"/>
+      <w:lvlText w:val="%1.%2.%3.%4.%5.%6.%7"/>
+      <w:lvlJc w:val="left"/>
+      <w:pPr>
+        <w:ind w:left="6546" w:hanging="1440"/>
+      </w:pPr>
+      <w:rPr>
+        <w:rFonts w:hint="default"/>
+      </w:rPr>
+    </w:lvl>
+    <w:lvl w:ilvl="7">
+      <w:start w:val="1"/>
+      <w:numFmt w:val="decimal"/>
+      <w:lvlText w:val="%1.%2.%3.%4.%5.%6.%7.%8"/>
+      <w:lvlJc w:val="left"/>
+      <w:pPr>
+        <w:ind w:left="7757" w:hanging="1800"/>
+      </w:pPr>
+      <w:rPr>
+        <w:rFonts w:hint="default"/>
+      </w:rPr>
+    </w:lvl>
+    <w:lvl w:ilvl="8">
+      <w:start w:val="1"/>
+      <w:numFmt w:val="decimal"/>
+      <w:lvlText w:val="%1.%2.%3.%4.%5.%6.%7.%8.%9"/>
+      <w:lvlJc w:val="left"/>
+      <w:pPr>
+        <w:ind w:left="8968" w:hanging="2160"/>
+      </w:pPr>
+      <w:rPr>
+        <w:rFonts w:hint="default"/>
+      </w:rPr>
+    </w:lvl>
+  </w:abstractNum>
+  <w:abstractNum w:abstractNumId="17" w15:restartNumberingAfterBreak="0">
     <w:nsid w:val="6D6B7DEE"/>
     <w:multiLevelType w:val="multilevel"/>
     <w:tmpl w:val="D4184968"/>
@@ -3620,7 +3730,7 @@
     <w:abstractNumId w:val="9"/>
   </w:num>
   <w:num w:numId="3">
-    <w:abstractNumId w:val="16"/>
+    <w:abstractNumId w:val="17"/>
     <w:lvlOverride w:ilvl="0">
       <w:startOverride w:val="1"/>
     </w:lvlOverride>
@@ -3771,6 +3881,9 @@
   </w:num>
   <w:num w:numId="17">
     <w:abstractNumId w:val="15"/>
+  </w:num>
+  <w:num w:numId="18">
+    <w:abstractNumId w:val="16"/>
   </w:num>
 </w:numbering>
 </file>

</xml_diff>

<commit_message>
🌿: Saturday, June 17, 2023 at 1:32:07 PM Eastern European Summer Time
</commit_message>
<xml_diff>
--- a/year1-term2/SS/ct2/керівництво_оператора.docx
+++ b/year1-term2/SS/ct2/керівництво_оператора.docx
@@ -258,11 +258,9 @@
       <w:r>
         <w:t xml:space="preserve">. </w:t>
       </w:r>
-      <w:proofErr w:type="spellStart"/>
       <w:r>
         <w:t>Льовкін</w:t>
       </w:r>
-      <w:proofErr w:type="spellEnd"/>
     </w:p>
     <w:p>
       <w:pPr>
@@ -296,7 +294,6 @@
     <w:p>
       <w:pPr>
         <w:pStyle w:val="-10"/>
-        <w:ind w:firstLine="851"/>
       </w:pPr>
       <w:r>
         <w:lastRenderedPageBreak/>
@@ -362,7 +359,7 @@
         <w:pStyle w:val="-20"/>
         <w:numPr>
           <w:ilvl w:val="1"/>
-          <w:numId w:val="18"/>
+          <w:numId w:val="20"/>
         </w:numPr>
         <w:jc w:val="both"/>
       </w:pPr>
@@ -400,7 +397,13 @@
         <w:t xml:space="preserve">- </w:t>
       </w:r>
       <w:r>
-        <w:t>Python 3.6 або вище</w:t>
+        <w:rPr>
+          <w:lang w:val="en-US"/>
+        </w:rPr>
+        <w:t>p</w:t>
+      </w:r>
+      <w:r>
+        <w:t>ython 3.6 або вище</w:t>
       </w:r>
       <w:r>
         <w:rPr>
@@ -419,14 +422,15 @@
       <w:r>
         <w:t xml:space="preserve">- </w:t>
       </w:r>
-      <w:proofErr w:type="spellStart"/>
-      <w:r>
-        <w:t>С</w:t>
+      <w:r>
+        <w:rPr>
+          <w:lang w:val="en-US"/>
+        </w:rPr>
+        <w:t>c</w:t>
       </w:r>
       <w:r>
         <w:t>olorama</w:t>
       </w:r>
-      <w:proofErr w:type="spellEnd"/>
       <w:r>
         <w:rPr>
           <w:lang w:val="en-US"/>
@@ -444,14 +448,15 @@
       <w:r>
         <w:t xml:space="preserve">- </w:t>
       </w:r>
-      <w:proofErr w:type="spellStart"/>
-      <w:r>
-        <w:t>R</w:t>
+      <w:r>
+        <w:rPr>
+          <w:lang w:val="en-US"/>
+        </w:rPr>
+        <w:t>r</w:t>
       </w:r>
       <w:r>
         <w:t>andom</w:t>
       </w:r>
-      <w:proofErr w:type="spellEnd"/>
       <w:r>
         <w:rPr>
           <w:lang w:val="en-US"/>
@@ -487,8 +492,56 @@
         <w:pStyle w:val="-20"/>
         <w:numPr>
           <w:ilvl w:val="1"/>
-          <w:numId w:val="17"/>
+          <w:numId w:val="20"/>
         </w:numPr>
+        <w:jc w:val="both"/>
+      </w:pPr>
+      <w:r>
+        <w:t xml:space="preserve"> </w:t>
+      </w:r>
+      <w:r>
+        <w:t>Виконання програми</w:t>
+      </w:r>
+    </w:p>
+    <w:p>
+      <w:pPr>
+        <w:spacing w:before="0" w:after="0" w:line="360" w:lineRule="auto"/>
+        <w:ind w:firstLine="851"/>
+        <w:jc w:val="both"/>
+      </w:pPr>
+    </w:p>
+    <w:p>
+      <w:pPr>
+        <w:spacing w:before="0" w:after="0" w:line="360" w:lineRule="auto"/>
+        <w:ind w:firstLine="851"/>
+        <w:jc w:val="both"/>
+      </w:pPr>
+      <w:r>
+        <w:t xml:space="preserve">Щоб </w:t>
+      </w:r>
+      <w:r>
+        <w:t xml:space="preserve">розпочати </w:t>
+      </w:r>
+      <w:r>
+        <w:t xml:space="preserve">роботу </w:t>
+      </w:r>
+      <w:r>
+        <w:t>програм</w:t>
+      </w:r>
+      <w:r>
+        <w:t>и</w:t>
+      </w:r>
+      <w:r>
+        <w:t>, виконайте наступні кроки</w:t>
+      </w:r>
+      <w:r>
+        <w:t xml:space="preserve">: </w:t>
+      </w:r>
+    </w:p>
+    <w:p>
+      <w:pPr>
+        <w:pStyle w:val="a4"/>
+        <w:spacing w:before="0" w:after="0" w:line="360" w:lineRule="auto"/>
         <w:ind w:left="0" w:firstLine="851"/>
         <w:jc w:val="both"/>
       </w:pPr>
@@ -496,10 +549,28 @@
         <w:rPr>
           <w:lang w:val="en-US"/>
         </w:rPr>
-        <w:t xml:space="preserve"> </w:t>
-      </w:r>
-      <w:r>
-        <w:t>Виконання програми</w:t>
+        <w:t xml:space="preserve">- </w:t>
+      </w:r>
+      <w:r>
+        <w:t>з</w:t>
+      </w:r>
+      <w:r>
+        <w:t>апустіть файл main.py у середовищі Python</w:t>
+      </w:r>
+      <w:r>
+        <w:t xml:space="preserve"> (</w:t>
+      </w:r>
+      <w:r>
+        <w:t>рис. 1.3.1</w:t>
+      </w:r>
+      <w:r>
+        <w:t>)</w:t>
+      </w:r>
+      <w:r>
+        <w:rPr>
+          <w:lang w:val="en-US"/>
+        </w:rPr>
+        <w:t>;</w:t>
       </w:r>
     </w:p>
     <w:p>
@@ -507,73 +578,15 @@
         <w:spacing w:before="0" w:after="0" w:line="360" w:lineRule="auto"/>
         <w:ind w:firstLine="851"/>
         <w:jc w:val="both"/>
+        <w:rPr>
+          <w:noProof/>
+        </w:rPr>
       </w:pPr>
     </w:p>
     <w:p>
       <w:pPr>
         <w:spacing w:before="0" w:after="0" w:line="360" w:lineRule="auto"/>
         <w:ind w:firstLine="851"/>
-        <w:jc w:val="both"/>
-      </w:pPr>
-      <w:r>
-        <w:t xml:space="preserve">Щоб </w:t>
-      </w:r>
-      <w:r>
-        <w:t xml:space="preserve">розпочати </w:t>
-      </w:r>
-      <w:r>
-        <w:t xml:space="preserve">роботу </w:t>
-      </w:r>
-      <w:r>
-        <w:t>програм</w:t>
-      </w:r>
-      <w:r>
-        <w:t>и</w:t>
-      </w:r>
-      <w:r>
-        <w:t>, виконайте наступні кроки</w:t>
-      </w:r>
-      <w:r>
-        <w:t xml:space="preserve">: </w:t>
-      </w:r>
-    </w:p>
-    <w:p>
-      <w:pPr>
-        <w:pStyle w:val="a4"/>
-        <w:numPr>
-          <w:ilvl w:val="0"/>
-          <w:numId w:val="15"/>
-        </w:numPr>
-        <w:spacing w:before="0" w:after="0" w:line="360" w:lineRule="auto"/>
-        <w:ind w:left="0" w:firstLine="851"/>
-        <w:jc w:val="both"/>
-      </w:pPr>
-      <w:r>
-        <w:t>Запустіть файл main.py у середовищі Python</w:t>
-      </w:r>
-      <w:r>
-        <w:t xml:space="preserve"> (див. Рисунок 1)</w:t>
-      </w:r>
-      <w:r>
-        <w:rPr>
-          <w:lang w:val="en-US"/>
-        </w:rPr>
-        <w:t>;</w:t>
-      </w:r>
-    </w:p>
-    <w:p>
-      <w:pPr>
-        <w:spacing w:before="0" w:after="0" w:line="360" w:lineRule="auto"/>
-        <w:ind w:firstLine="851"/>
-        <w:jc w:val="both"/>
-        <w:rPr>
-          <w:noProof/>
-        </w:rPr>
-      </w:pPr>
-    </w:p>
-    <w:p>
-      <w:pPr>
-        <w:spacing w:before="0" w:after="0" w:line="360" w:lineRule="auto"/>
         <w:jc w:val="center"/>
       </w:pPr>
       <w:r>
@@ -620,10 +633,20 @@
     <w:p>
       <w:pPr>
         <w:spacing w:before="0" w:after="0" w:line="360" w:lineRule="auto"/>
+        <w:ind w:firstLine="851"/>
         <w:jc w:val="center"/>
       </w:pPr>
       <w:r>
-        <w:t>Рисунок 1 – Меню програми</w:t>
+        <w:t>Рисунок 1</w:t>
+      </w:r>
+      <w:r>
+        <w:rPr>
+          <w:lang w:val="en-US"/>
+        </w:rPr>
+        <w:t>.3.1</w:t>
+      </w:r>
+      <w:r>
+        <w:t xml:space="preserve"> – Меню програми</w:t>
       </w:r>
     </w:p>
     <w:p>
@@ -635,39 +658,52 @@
     </w:p>
     <w:p>
       <w:pPr>
-        <w:pStyle w:val="a4"/>
-        <w:numPr>
-          <w:ilvl w:val="0"/>
-          <w:numId w:val="15"/>
-        </w:numPr>
-        <w:spacing w:before="0" w:after="0" w:line="360" w:lineRule="auto"/>
+        <w:spacing w:before="0" w:after="0" w:line="360" w:lineRule="auto"/>
+        <w:ind w:firstLine="851"/>
         <w:jc w:val="both"/>
         <w:rPr>
           <w:lang w:val="en-US"/>
         </w:rPr>
       </w:pPr>
       <w:r>
-        <w:t>Введіть розмір поля, на якому відбуватиметься гра</w:t>
-      </w:r>
-      <w:r>
-        <w:t xml:space="preserve"> (див. Рисунок 2)</w:t>
-      </w:r>
-      <w:r>
         <w:rPr>
           <w:lang w:val="en-US"/>
         </w:rPr>
+        <w:t xml:space="preserve">- </w:t>
+      </w:r>
+      <w:r>
+        <w:t>в</w:t>
+      </w:r>
+      <w:r>
+        <w:t>ведіть розмір поля, на якому відбуватиметься гра</w:t>
+      </w:r>
+      <w:r>
+        <w:t xml:space="preserve"> (</w:t>
+      </w:r>
+      <w:r>
+        <w:t>рис. 1.3.2</w:t>
+      </w:r>
+      <w:r>
+        <w:t>)</w:t>
+      </w:r>
+      <w:r>
+        <w:rPr>
+          <w:lang w:val="en-US"/>
+        </w:rPr>
         <w:t>;</w:t>
       </w:r>
     </w:p>
     <w:p>
       <w:pPr>
         <w:spacing w:before="0" w:after="0" w:line="360" w:lineRule="auto"/>
+        <w:ind w:firstLine="851"/>
         <w:jc w:val="center"/>
       </w:pPr>
     </w:p>
     <w:p>
       <w:pPr>
         <w:spacing w:before="0" w:after="0" w:line="360" w:lineRule="auto"/>
+        <w:ind w:firstLine="851"/>
         <w:jc w:val="center"/>
       </w:pPr>
       <w:r>
@@ -714,10 +750,20 @@
     <w:p>
       <w:pPr>
         <w:spacing w:before="0" w:after="0" w:line="360" w:lineRule="auto"/>
+        <w:ind w:firstLine="851"/>
         <w:jc w:val="center"/>
       </w:pPr>
       <w:r>
-        <w:t xml:space="preserve">Рисунок 2 – Вибір режиму </w:t>
+        <w:t xml:space="preserve">Рисунок </w:t>
+      </w:r>
+      <w:r>
+        <w:rPr>
+          <w:lang w:val="en-US"/>
+        </w:rPr>
+        <w:t>1.3.</w:t>
+      </w:r>
+      <w:r>
+        <w:t xml:space="preserve">2 – Вибір режиму </w:t>
       </w:r>
       <w:r>
         <w:t xml:space="preserve">введення даних </w:t>
@@ -752,60 +798,10 @@
         <w:t xml:space="preserve"> </w:t>
       </w:r>
       <w:r>
-        <w:t>Введіть метод введення початкової конфігурації поля:</w:t>
-      </w:r>
-    </w:p>
-    <w:p>
-      <w:pPr>
-        <w:spacing w:before="0" w:after="0" w:line="360" w:lineRule="auto"/>
-        <w:ind w:left="708" w:firstLine="851"/>
-        <w:jc w:val="both"/>
-        <w:rPr>
-          <w:lang w:val="en-US"/>
-        </w:rPr>
-      </w:pPr>
-      <w:r>
-        <w:rPr>
-          <w:lang w:val="en-US"/>
-        </w:rPr>
-        <w:t xml:space="preserve">- </w:t>
-      </w:r>
-      <w:r>
-        <w:t>1 - ручний ввід</w:t>
-      </w:r>
-      <w:r>
-        <w:rPr>
-          <w:lang w:val="en-US"/>
-        </w:rPr>
-        <w:t>;</w:t>
-      </w:r>
-    </w:p>
-    <w:p>
-      <w:pPr>
-        <w:spacing w:before="0" w:after="0" w:line="360" w:lineRule="auto"/>
-        <w:ind w:left="708" w:firstLine="851"/>
-        <w:jc w:val="both"/>
-        <w:rPr>
-          <w:lang w:val="en-US"/>
-        </w:rPr>
-      </w:pPr>
-      <w:r>
-        <w:rPr>
-          <w:lang w:val="en-US"/>
-        </w:rPr>
-        <w:t xml:space="preserve">- </w:t>
-      </w:r>
-      <w:r>
-        <w:t>2 - автоматичний ввід</w:t>
-      </w:r>
-      <w:r>
-        <w:t xml:space="preserve"> (див. Рисунок 3)</w:t>
-      </w:r>
-      <w:r>
-        <w:rPr>
-          <w:lang w:val="en-US"/>
-        </w:rPr>
-        <w:t>;</w:t>
+        <w:t>в</w:t>
+      </w:r>
+      <w:r>
+        <w:t>ведіть метод введення початкової конфігурації поля:</w:t>
       </w:r>
     </w:p>
     <w:p>
@@ -813,11 +809,71 @@
         <w:spacing w:before="0" w:after="0" w:line="360" w:lineRule="auto"/>
         <w:ind w:firstLine="851"/>
         <w:jc w:val="both"/>
-      </w:pPr>
-    </w:p>
-    <w:p>
-      <w:pPr>
-        <w:spacing w:before="0" w:after="0" w:line="360" w:lineRule="auto"/>
+        <w:rPr>
+          <w:lang w:val="en-US"/>
+        </w:rPr>
+      </w:pPr>
+      <w:r>
+        <w:rPr>
+          <w:lang w:val="en-US"/>
+        </w:rPr>
+        <w:t xml:space="preserve">- </w:t>
+      </w:r>
+      <w:r>
+        <w:t>1 - ручний ввід</w:t>
+      </w:r>
+      <w:r>
+        <w:rPr>
+          <w:lang w:val="en-US"/>
+        </w:rPr>
+        <w:t>;</w:t>
+      </w:r>
+    </w:p>
+    <w:p>
+      <w:pPr>
+        <w:spacing w:before="0" w:after="0" w:line="360" w:lineRule="auto"/>
+        <w:ind w:firstLine="851"/>
+        <w:jc w:val="both"/>
+        <w:rPr>
+          <w:lang w:val="en-US"/>
+        </w:rPr>
+      </w:pPr>
+      <w:r>
+        <w:rPr>
+          <w:lang w:val="en-US"/>
+        </w:rPr>
+        <w:t xml:space="preserve">- </w:t>
+      </w:r>
+      <w:r>
+        <w:t>2 - автоматичний ввід</w:t>
+      </w:r>
+      <w:r>
+        <w:t xml:space="preserve"> (</w:t>
+      </w:r>
+      <w:r>
+        <w:t>рис. 1.3.3</w:t>
+      </w:r>
+      <w:r>
+        <w:t>)</w:t>
+      </w:r>
+      <w:r>
+        <w:rPr>
+          <w:lang w:val="en-US"/>
+        </w:rPr>
+        <w:t>;</w:t>
+      </w:r>
+    </w:p>
+    <w:p>
+      <w:pPr>
+        <w:spacing w:before="0" w:after="0" w:line="360" w:lineRule="auto"/>
+        <w:ind w:firstLine="851"/>
+        <w:jc w:val="both"/>
+      </w:pPr>
+    </w:p>
+    <w:p>
+      <w:pPr>
+        <w:spacing w:before="0" w:after="0" w:line="360" w:lineRule="auto"/>
+        <w:ind w:firstLine="851"/>
         <w:jc w:val="center"/>
       </w:pPr>
       <w:r>
@@ -864,10 +920,20 @@
     <w:p>
       <w:pPr>
         <w:spacing w:before="0" w:after="0" w:line="360" w:lineRule="auto"/>
+        <w:ind w:firstLine="851"/>
         <w:jc w:val="center"/>
       </w:pPr>
       <w:r>
-        <w:t>Рисунок 3 – Виведення ігрового поля</w:t>
+        <w:t xml:space="preserve">Рисунок </w:t>
+      </w:r>
+      <w:r>
+        <w:rPr>
+          <w:lang w:val="en-US"/>
+        </w:rPr>
+        <w:t>1.3.</w:t>
+      </w:r>
+      <w:r>
+        <w:t>3 – Виведення ігрового поля</w:t>
       </w:r>
     </w:p>
     <w:p>
@@ -893,7 +959,10 @@
         <w:t xml:space="preserve">- </w:t>
       </w:r>
       <w:r>
-        <w:t>Якщо ви обрали ручний ввід, введіть початкову конфігурацію поля, де 1 - жива клітина, 0 -</w:t>
+        <w:t>я</w:t>
+      </w:r>
+      <w:r>
+        <w:t>кщо ви обрали ручний ввід, введіть початкову конфігурацію поля, де 1 - жива клітина, 0 -</w:t>
       </w:r>
       <w:r>
         <w:rPr>
@@ -927,18 +996,19 @@
         <w:t xml:space="preserve">- </w:t>
       </w:r>
       <w:r>
-        <w:t xml:space="preserve">Натисніть </w:t>
-      </w:r>
-      <w:proofErr w:type="spellStart"/>
-      <w:r>
-        <w:t>Enter</w:t>
-      </w:r>
-      <w:proofErr w:type="spellEnd"/>
-      <w:r>
-        <w:t xml:space="preserve"> для переходу до наступного кроку гри, або введіть “0” для завершення гри.</w:t>
-      </w:r>
-      <w:r>
-        <w:t xml:space="preserve"> (див. Рисунок 4)</w:t>
+        <w:t>н</w:t>
+      </w:r>
+      <w:r>
+        <w:t>атисніть Enter для переходу до наступного кроку гри, або введіть “0” для завершення гри.</w:t>
+      </w:r>
+      <w:r>
+        <w:t xml:space="preserve"> (</w:t>
+      </w:r>
+      <w:r>
+        <w:t>рис. 1.3.4</w:t>
+      </w:r>
+      <w:r>
+        <w:t>)</w:t>
       </w:r>
       <w:r>
         <w:rPr>
@@ -957,6 +1027,7 @@
     <w:p>
       <w:pPr>
         <w:spacing w:before="0" w:after="0" w:line="360" w:lineRule="auto"/>
+        <w:ind w:firstLine="851"/>
         <w:jc w:val="center"/>
       </w:pPr>
       <w:r>
@@ -1004,11 +1075,21 @@
     <w:p>
       <w:pPr>
         <w:spacing w:before="0" w:after="0" w:line="360" w:lineRule="auto"/>
+        <w:ind w:firstLine="851"/>
         <w:jc w:val="center"/>
       </w:pPr>
       <w:r>
         <w:lastRenderedPageBreak/>
-        <w:t>Рисунок 4 – Продовження гри</w:t>
+        <w:t xml:space="preserve">Рисунок </w:t>
+      </w:r>
+      <w:r>
+        <w:rPr>
+          <w:lang w:val="en-US"/>
+        </w:rPr>
+        <w:t>1.3.</w:t>
+      </w:r>
+      <w:r>
+        <w:t>4 – Продовження гри</w:t>
       </w:r>
     </w:p>
     <w:p>
@@ -1021,16 +1102,21 @@
     <w:p>
       <w:pPr>
         <w:pStyle w:val="a4"/>
-        <w:numPr>
-          <w:ilvl w:val="0"/>
-          <w:numId w:val="15"/>
-        </w:numPr>
         <w:spacing w:before="0" w:after="0" w:line="360" w:lineRule="auto"/>
         <w:ind w:left="0" w:firstLine="851"/>
         <w:jc w:val="both"/>
       </w:pPr>
       <w:r>
-        <w:t>Гра буде продовжуватись до тих пір, поки на полі будуть присутні живі клітини, або доки на</w:t>
+        <w:rPr>
+          <w:lang w:val="en-US"/>
+        </w:rPr>
+        <w:t xml:space="preserve">- </w:t>
+      </w:r>
+      <w:r>
+        <w:t>г</w:t>
+      </w:r>
+      <w:r>
+        <w:t>ра буде продовжуватись до тих пір, поки на полі будуть присутні живі клітини, або доки на</w:t>
       </w:r>
       <w:r>
         <w:rPr>
@@ -1084,41 +1170,45 @@
     <w:p>
       <w:pPr>
         <w:pStyle w:val="a4"/>
-        <w:numPr>
-          <w:ilvl w:val="0"/>
-          <w:numId w:val="15"/>
-        </w:numPr>
         <w:spacing w:before="0" w:after="0" w:line="360" w:lineRule="auto"/>
         <w:ind w:left="0" w:firstLine="851"/>
         <w:jc w:val="both"/>
       </w:pPr>
       <w:r>
-        <w:t xml:space="preserve">"Для наступного кроку натисніть </w:t>
-      </w:r>
-      <w:proofErr w:type="spellStart"/>
-      <w:r>
-        <w:t>Enter</w:t>
-      </w:r>
-      <w:proofErr w:type="spellEnd"/>
-      <w:r>
-        <w:t>. Для виходу введіть “0"” - це повідомлення з’являється</w:t>
-      </w:r>
-      <w:r>
         <w:rPr>
           <w:lang w:val="en-US"/>
         </w:rPr>
+        <w:t>- “</w:t>
+      </w:r>
+      <w:r>
+        <w:t xml:space="preserve">Для наступного кроку натисніть Enter. Для виходу введіть </w:t>
+      </w:r>
+      <w:r>
+        <w:rPr>
+          <w:lang w:val="en-US"/>
+        </w:rPr>
+        <w:t>‘</w:t>
+      </w:r>
+      <w:r>
+        <w:t>0</w:t>
+      </w:r>
+      <w:r>
+        <w:rPr>
+          <w:lang w:val="en-US"/>
+        </w:rPr>
+        <w:t>’</w:t>
+      </w:r>
+      <w:r>
+        <w:t>” - це повідомлення з’являється</w:t>
+      </w:r>
+      <w:r>
+        <w:rPr>
+          <w:lang w:val="en-US"/>
+        </w:rPr>
         <w:t xml:space="preserve"> </w:t>
       </w:r>
       <w:r>
-        <w:t xml:space="preserve">після введення початкової конфігурації поля і натискання </w:t>
-      </w:r>
-      <w:proofErr w:type="spellStart"/>
-      <w:r>
-        <w:t>Enter</w:t>
-      </w:r>
-      <w:proofErr w:type="spellEnd"/>
-      <w:r>
-        <w:t>. Для переходу до наступного</w:t>
+        <w:t>після введення початкової конфігурації поля і натискання Enter. Для переходу до наступного</w:t>
       </w:r>
       <w:r>
         <w:rPr>
@@ -1127,15 +1217,7 @@
         <w:t xml:space="preserve"> </w:t>
       </w:r>
       <w:r>
-        <w:t xml:space="preserve">кроку гри необхідно натиснути </w:t>
-      </w:r>
-      <w:proofErr w:type="spellStart"/>
-      <w:r>
-        <w:t>Enter</w:t>
-      </w:r>
-      <w:proofErr w:type="spellEnd"/>
-      <w:r>
-        <w:t>, або ввести “0” для завершення гри</w:t>
+        <w:t>кроку гри необхідно натиснути Enter, або ввести “0” для завершення гри</w:t>
       </w:r>
       <w:r>
         <w:rPr>
@@ -1147,15 +1229,17 @@
     <w:p>
       <w:pPr>
         <w:pStyle w:val="a4"/>
-        <w:numPr>
-          <w:ilvl w:val="0"/>
-          <w:numId w:val="15"/>
-        </w:numPr>
         <w:spacing w:before="0" w:after="0" w:line="360" w:lineRule="auto"/>
         <w:ind w:left="0" w:firstLine="851"/>
         <w:jc w:val="both"/>
       </w:pPr>
       <w:r>
+        <w:rPr>
+          <w:lang w:val="en-US"/>
+        </w:rPr>
+        <w:t xml:space="preserve">- </w:t>
+      </w:r>
+      <w:r>
         <w:t>“Гру завершено! На полі немає живих клітин.” - це повідомлення з’являється, якщо на полі не</w:t>
       </w:r>
       <w:r>
@@ -1177,24 +1261,18 @@
     <w:p>
       <w:pPr>
         <w:pStyle w:val="a4"/>
-        <w:numPr>
-          <w:ilvl w:val="0"/>
-          <w:numId w:val="15"/>
-        </w:numPr>
         <w:spacing w:before="0" w:after="0" w:line="360" w:lineRule="auto"/>
         <w:ind w:left="0" w:firstLine="851"/>
         <w:jc w:val="both"/>
       </w:pPr>
       <w:r>
-        <w:t xml:space="preserve">“Гру завершено! На полі немає змін.” - це повідомлення з’являється, якщо стан поля </w:t>
-      </w:r>
-      <w:proofErr w:type="spellStart"/>
-      <w:r>
-        <w:t>напоточному</w:t>
-      </w:r>
-      <w:proofErr w:type="spellEnd"/>
-      <w:r>
-        <w:t xml:space="preserve"> кроці повторює стан поля на попередньому кроці</w:t>
+        <w:rPr>
+          <w:lang w:val="en-US"/>
+        </w:rPr>
+        <w:t xml:space="preserve">- </w:t>
+      </w:r>
+      <w:r>
+        <w:t>“Гру завершено! На полі немає змін.” - це повідомлення з’являється, якщо стан поля напоточному кроці повторює стан поля на попередньому кроці</w:t>
       </w:r>
       <w:r>
         <w:rPr>
@@ -2537,6 +2615,119 @@
     </w:lvl>
   </w:abstractNum>
   <w:abstractNum w:abstractNumId="9" w15:restartNumberingAfterBreak="0">
+    <w:nsid w:val="335A4821"/>
+    <w:multiLevelType w:val="multilevel"/>
+    <w:tmpl w:val="C98C8DDC"/>
+    <w:lvl w:ilvl="0">
+      <w:start w:val="1"/>
+      <w:numFmt w:val="decimal"/>
+      <w:lvlText w:val="%1"/>
+      <w:lvlJc w:val="left"/>
+      <w:pPr>
+        <w:ind w:left="360" w:hanging="360"/>
+      </w:pPr>
+      <w:rPr>
+        <w:rFonts w:hint="default"/>
+      </w:rPr>
+    </w:lvl>
+    <w:lvl w:ilvl="1">
+      <w:start w:val="2"/>
+      <w:numFmt w:val="decimal"/>
+      <w:lvlText w:val="%1.%2"/>
+      <w:lvlJc w:val="left"/>
+      <w:pPr>
+        <w:ind w:left="1211" w:hanging="360"/>
+      </w:pPr>
+      <w:rPr>
+        <w:rFonts w:hint="default"/>
+      </w:rPr>
+    </w:lvl>
+    <w:lvl w:ilvl="2">
+      <w:start w:val="1"/>
+      <w:numFmt w:val="decimal"/>
+      <w:lvlText w:val="%1.%2.%3"/>
+      <w:lvlJc w:val="left"/>
+      <w:pPr>
+        <w:ind w:left="2422" w:hanging="720"/>
+      </w:pPr>
+      <w:rPr>
+        <w:rFonts w:hint="default"/>
+      </w:rPr>
+    </w:lvl>
+    <w:lvl w:ilvl="3">
+      <w:start w:val="1"/>
+      <w:numFmt w:val="decimal"/>
+      <w:lvlText w:val="%1.%2.%3.%4"/>
+      <w:lvlJc w:val="left"/>
+      <w:pPr>
+        <w:ind w:left="3633" w:hanging="1080"/>
+      </w:pPr>
+      <w:rPr>
+        <w:rFonts w:hint="default"/>
+      </w:rPr>
+    </w:lvl>
+    <w:lvl w:ilvl="4">
+      <w:start w:val="1"/>
+      <w:numFmt w:val="decimal"/>
+      <w:lvlText w:val="%1.%2.%3.%4.%5"/>
+      <w:lvlJc w:val="left"/>
+      <w:pPr>
+        <w:ind w:left="4484" w:hanging="1080"/>
+      </w:pPr>
+      <w:rPr>
+        <w:rFonts w:hint="default"/>
+      </w:rPr>
+    </w:lvl>
+    <w:lvl w:ilvl="5">
+      <w:start w:val="1"/>
+      <w:numFmt w:val="decimal"/>
+      <w:lvlText w:val="%1.%2.%3.%4.%5.%6"/>
+      <w:lvlJc w:val="left"/>
+      <w:pPr>
+        <w:ind w:left="5695" w:hanging="1440"/>
+      </w:pPr>
+      <w:rPr>
+        <w:rFonts w:hint="default"/>
+      </w:rPr>
+    </w:lvl>
+    <w:lvl w:ilvl="6">
+      <w:start w:val="1"/>
+      <w:numFmt w:val="decimal"/>
+      <w:lvlText w:val="%1.%2.%3.%4.%5.%6.%7"/>
+      <w:lvlJc w:val="left"/>
+      <w:pPr>
+        <w:ind w:left="6546" w:hanging="1440"/>
+      </w:pPr>
+      <w:rPr>
+        <w:rFonts w:hint="default"/>
+      </w:rPr>
+    </w:lvl>
+    <w:lvl w:ilvl="7">
+      <w:start w:val="1"/>
+      <w:numFmt w:val="decimal"/>
+      <w:lvlText w:val="%1.%2.%3.%4.%5.%6.%7.%8"/>
+      <w:lvlJc w:val="left"/>
+      <w:pPr>
+        <w:ind w:left="7757" w:hanging="1800"/>
+      </w:pPr>
+      <w:rPr>
+        <w:rFonts w:hint="default"/>
+      </w:rPr>
+    </w:lvl>
+    <w:lvl w:ilvl="8">
+      <w:start w:val="1"/>
+      <w:numFmt w:val="decimal"/>
+      <w:lvlText w:val="%1.%2.%3.%4.%5.%6.%7.%8.%9"/>
+      <w:lvlJc w:val="left"/>
+      <w:pPr>
+        <w:ind w:left="8968" w:hanging="2160"/>
+      </w:pPr>
+      <w:rPr>
+        <w:rFonts w:hint="default"/>
+      </w:rPr>
+    </w:lvl>
+  </w:abstractNum>
+  <w:abstractNum w:abstractNumId="10" w15:restartNumberingAfterBreak="0">
     <w:nsid w:val="371D131B"/>
     <w:multiLevelType w:val="multilevel"/>
     <w:tmpl w:val="4B2427B6"/>
@@ -2676,7 +2867,7 @@
       </w:rPr>
     </w:lvl>
   </w:abstractNum>
-  <w:abstractNum w:abstractNumId="10" w15:restartNumberingAfterBreak="0">
+  <w:abstractNum w:abstractNumId="11" w15:restartNumberingAfterBreak="0">
     <w:nsid w:val="3D9242FB"/>
     <w:multiLevelType w:val="multilevel"/>
     <w:tmpl w:val="AFFAA756"/>
@@ -2816,7 +3007,120 @@
       </w:rPr>
     </w:lvl>
   </w:abstractNum>
-  <w:abstractNum w:abstractNumId="11" w15:restartNumberingAfterBreak="0">
+  <w:abstractNum w:abstractNumId="12" w15:restartNumberingAfterBreak="0">
+    <w:nsid w:val="44E3682A"/>
+    <w:multiLevelType w:val="multilevel"/>
+    <w:tmpl w:val="E1A04DD8"/>
+    <w:lvl w:ilvl="0">
+      <w:start w:val="1"/>
+      <w:numFmt w:val="decimal"/>
+      <w:lvlText w:val="%1"/>
+      <w:lvlJc w:val="left"/>
+      <w:pPr>
+        <w:ind w:left="360" w:hanging="360"/>
+      </w:pPr>
+      <w:rPr>
+        <w:rFonts w:hint="default"/>
+      </w:rPr>
+    </w:lvl>
+    <w:lvl w:ilvl="1">
+      <w:start w:val="2"/>
+      <w:numFmt w:val="decimal"/>
+      <w:lvlText w:val="%1.%2"/>
+      <w:lvlJc w:val="left"/>
+      <w:pPr>
+        <w:ind w:left="1211" w:hanging="360"/>
+      </w:pPr>
+      <w:rPr>
+        <w:rFonts w:hint="default"/>
+      </w:rPr>
+    </w:lvl>
+    <w:lvl w:ilvl="2">
+      <w:start w:val="1"/>
+      <w:numFmt w:val="decimal"/>
+      <w:lvlText w:val="%1.%2.%3"/>
+      <w:lvlJc w:val="left"/>
+      <w:pPr>
+        <w:ind w:left="2422" w:hanging="720"/>
+      </w:pPr>
+      <w:rPr>
+        <w:rFonts w:hint="default"/>
+      </w:rPr>
+    </w:lvl>
+    <w:lvl w:ilvl="3">
+      <w:start w:val="1"/>
+      <w:numFmt w:val="decimal"/>
+      <w:lvlText w:val="%1.%2.%3.%4"/>
+      <w:lvlJc w:val="left"/>
+      <w:pPr>
+        <w:ind w:left="3633" w:hanging="1080"/>
+      </w:pPr>
+      <w:rPr>
+        <w:rFonts w:hint="default"/>
+      </w:rPr>
+    </w:lvl>
+    <w:lvl w:ilvl="4">
+      <w:start w:val="1"/>
+      <w:numFmt w:val="decimal"/>
+      <w:lvlText w:val="%1.%2.%3.%4.%5"/>
+      <w:lvlJc w:val="left"/>
+      <w:pPr>
+        <w:ind w:left="4484" w:hanging="1080"/>
+      </w:pPr>
+      <w:rPr>
+        <w:rFonts w:hint="default"/>
+      </w:rPr>
+    </w:lvl>
+    <w:lvl w:ilvl="5">
+      <w:start w:val="1"/>
+      <w:numFmt w:val="decimal"/>
+      <w:lvlText w:val="%1.%2.%3.%4.%5.%6"/>
+      <w:lvlJc w:val="left"/>
+      <w:pPr>
+        <w:ind w:left="5695" w:hanging="1440"/>
+      </w:pPr>
+      <w:rPr>
+        <w:rFonts w:hint="default"/>
+      </w:rPr>
+    </w:lvl>
+    <w:lvl w:ilvl="6">
+      <w:start w:val="1"/>
+      <w:numFmt w:val="decimal"/>
+      <w:lvlText w:val="%1.%2.%3.%4.%5.%6.%7"/>
+      <w:lvlJc w:val="left"/>
+      <w:pPr>
+        <w:ind w:left="6546" w:hanging="1440"/>
+      </w:pPr>
+      <w:rPr>
+        <w:rFonts w:hint="default"/>
+      </w:rPr>
+    </w:lvl>
+    <w:lvl w:ilvl="7">
+      <w:start w:val="1"/>
+      <w:numFmt w:val="decimal"/>
+      <w:lvlText w:val="%1.%2.%3.%4.%5.%6.%7.%8"/>
+      <w:lvlJc w:val="left"/>
+      <w:pPr>
+        <w:ind w:left="7757" w:hanging="1800"/>
+      </w:pPr>
+      <w:rPr>
+        <w:rFonts w:hint="default"/>
+      </w:rPr>
+    </w:lvl>
+    <w:lvl w:ilvl="8">
+      <w:start w:val="1"/>
+      <w:numFmt w:val="decimal"/>
+      <w:lvlText w:val="%1.%2.%3.%4.%5.%6.%7.%8.%9"/>
+      <w:lvlJc w:val="left"/>
+      <w:pPr>
+        <w:ind w:left="8968" w:hanging="2160"/>
+      </w:pPr>
+      <w:rPr>
+        <w:rFonts w:hint="default"/>
+      </w:rPr>
+    </w:lvl>
+  </w:abstractNum>
+  <w:abstractNum w:abstractNumId="13" w15:restartNumberingAfterBreak="0">
     <w:nsid w:val="49ED3D5B"/>
     <w:multiLevelType w:val="hybridMultilevel"/>
     <w:tmpl w:val="472CF79A"/>
@@ -2928,7 +3232,7 @@
       </w:rPr>
     </w:lvl>
   </w:abstractNum>
-  <w:abstractNum w:abstractNumId="12" w15:restartNumberingAfterBreak="0">
+  <w:abstractNum w:abstractNumId="14" w15:restartNumberingAfterBreak="0">
     <w:nsid w:val="4DD93988"/>
     <w:multiLevelType w:val="multilevel"/>
     <w:tmpl w:val="C7B05BF0"/>
@@ -3077,7 +3381,7 @@
       </w:rPr>
     </w:lvl>
   </w:abstractNum>
-  <w:abstractNum w:abstractNumId="13" w15:restartNumberingAfterBreak="0">
+  <w:abstractNum w:abstractNumId="15" w15:restartNumberingAfterBreak="0">
     <w:nsid w:val="60282588"/>
     <w:multiLevelType w:val="multilevel"/>
     <w:tmpl w:val="13923ABE"/>
@@ -3217,7 +3521,7 @@
       </w:rPr>
     </w:lvl>
   </w:abstractNum>
-  <w:abstractNum w:abstractNumId="14" w15:restartNumberingAfterBreak="0">
+  <w:abstractNum w:abstractNumId="16" w15:restartNumberingAfterBreak="0">
     <w:nsid w:val="673B01E8"/>
     <w:multiLevelType w:val="multilevel"/>
     <w:tmpl w:val="A16AF6B6"/>
@@ -3330,7 +3634,7 @@
       </w:rPr>
     </w:lvl>
   </w:abstractNum>
-  <w:abstractNum w:abstractNumId="15" w15:restartNumberingAfterBreak="0">
+  <w:abstractNum w:abstractNumId="17" w15:restartNumberingAfterBreak="0">
     <w:nsid w:val="695E0B51"/>
     <w:multiLevelType w:val="multilevel"/>
     <w:tmpl w:val="85B4E6A0"/>
@@ -3443,7 +3747,7 @@
       </w:rPr>
     </w:lvl>
   </w:abstractNum>
-  <w:abstractNum w:abstractNumId="16" w15:restartNumberingAfterBreak="0">
+  <w:abstractNum w:abstractNumId="18" w15:restartNumberingAfterBreak="0">
     <w:nsid w:val="6C6A5CD9"/>
     <w:multiLevelType w:val="multilevel"/>
     <w:tmpl w:val="66AC6FFA"/>
@@ -3556,7 +3860,7 @@
       </w:rPr>
     </w:lvl>
   </w:abstractNum>
-  <w:abstractNum w:abstractNumId="17" w15:restartNumberingAfterBreak="0">
+  <w:abstractNum w:abstractNumId="19" w15:restartNumberingAfterBreak="0">
     <w:nsid w:val="6D6B7DEE"/>
     <w:multiLevelType w:val="multilevel"/>
     <w:tmpl w:val="D4184968"/>
@@ -3727,10 +4031,10 @@
     </w:lvlOverride>
   </w:num>
   <w:num w:numId="2">
-    <w:abstractNumId w:val="9"/>
+    <w:abstractNumId w:val="10"/>
   </w:num>
   <w:num w:numId="3">
-    <w:abstractNumId w:val="17"/>
+    <w:abstractNumId w:val="19"/>
     <w:lvlOverride w:ilvl="0">
       <w:startOverride w:val="1"/>
     </w:lvlOverride>
@@ -3760,7 +4064,7 @@
     </w:lvlOverride>
   </w:num>
   <w:num w:numId="4">
-    <w:abstractNumId w:val="13"/>
+    <w:abstractNumId w:val="15"/>
     <w:lvlOverride w:ilvl="0">
       <w:startOverride w:val="1"/>
     </w:lvlOverride>
@@ -3790,7 +4094,7 @@
     </w:lvlOverride>
   </w:num>
   <w:num w:numId="5">
-    <w:abstractNumId w:val="10"/>
+    <w:abstractNumId w:val="11"/>
     <w:lvlOverride w:ilvl="0">
       <w:startOverride w:val="1"/>
     </w:lvlOverride>
@@ -3850,7 +4154,7 @@
     </w:lvlOverride>
   </w:num>
   <w:num w:numId="7">
-    <w:abstractNumId w:val="14"/>
+    <w:abstractNumId w:val="16"/>
   </w:num>
   <w:num w:numId="8">
     <w:abstractNumId w:val="6"/>
@@ -3862,7 +4166,7 @@
     <w:abstractNumId w:val="4"/>
   </w:num>
   <w:num w:numId="11">
-    <w:abstractNumId w:val="12"/>
+    <w:abstractNumId w:val="14"/>
   </w:num>
   <w:num w:numId="12">
     <w:abstractNumId w:val="8"/>
@@ -3874,16 +4178,22 @@
     <w:abstractNumId w:val="5"/>
   </w:num>
   <w:num w:numId="15">
-    <w:abstractNumId w:val="11"/>
+    <w:abstractNumId w:val="13"/>
   </w:num>
   <w:num w:numId="16">
     <w:abstractNumId w:val="2"/>
   </w:num>
   <w:num w:numId="17">
-    <w:abstractNumId w:val="15"/>
+    <w:abstractNumId w:val="17"/>
   </w:num>
   <w:num w:numId="18">
-    <w:abstractNumId w:val="16"/>
+    <w:abstractNumId w:val="18"/>
+  </w:num>
+  <w:num w:numId="19">
+    <w:abstractNumId w:val="12"/>
+  </w:num>
+  <w:num w:numId="20">
+    <w:abstractNumId w:val="9"/>
   </w:num>
 </w:numbering>
 </file>

</xml_diff>